<commit_message>
Documentation update and more semantic elements
</commit_message>
<xml_diff>
--- a/Documentation.docx
+++ b/Documentation.docx
@@ -11,15 +11,11 @@
         </w:numPr>
         <w:rPr>
           <w:rFonts w:ascii="Courier Prime" w:hAnsi="Courier Prime" w:cs="Courier New"/>
-          <w:sz w:val="22"/>
-          <w:szCs w:val="22"/>
         </w:rPr>
       </w:pPr>
       <w:r>
         <w:rPr>
           <w:rFonts w:ascii="Courier Prime" w:hAnsi="Courier Prime" w:cs="Courier New"/>
-          <w:sz w:val="22"/>
-          <w:szCs w:val="22"/>
         </w:rPr>
         <w:t>Semantic Elements</w:t>
       </w:r>
@@ -33,15 +29,11 @@
         </w:numPr>
         <w:rPr>
           <w:rFonts w:ascii="Courier Prime" w:hAnsi="Courier Prime" w:cs="Courier New"/>
-          <w:sz w:val="22"/>
-          <w:szCs w:val="22"/>
         </w:rPr>
       </w:pPr>
       <w:r>
         <w:rPr>
           <w:rFonts w:ascii="Courier Prime" w:hAnsi="Courier Prime" w:cs="Courier New"/>
-          <w:sz w:val="22"/>
-          <w:szCs w:val="22"/>
         </w:rPr>
         <w:t>Importance of Semantic Markup</w:t>
       </w:r>
@@ -55,15 +47,11 @@
         </w:numPr>
         <w:rPr>
           <w:rFonts w:ascii="Courier Prime" w:hAnsi="Courier Prime" w:cs="Courier New"/>
-          <w:sz w:val="22"/>
-          <w:szCs w:val="22"/>
         </w:rPr>
       </w:pPr>
       <w:r>
         <w:rPr>
           <w:rFonts w:ascii="Courier Prime" w:hAnsi="Courier Prime" w:cs="Courier New"/>
-          <w:sz w:val="22"/>
-          <w:szCs w:val="22"/>
         </w:rPr>
         <w:t>Examples in 5+</w:t>
       </w:r>
@@ -77,15 +65,11 @@
         </w:numPr>
         <w:rPr>
           <w:rFonts w:ascii="Courier Prime" w:hAnsi="Courier Prime" w:cs="Courier New"/>
-          <w:sz w:val="22"/>
-          <w:szCs w:val="22"/>
         </w:rPr>
       </w:pPr>
       <w:r>
         <w:rPr>
           <w:rFonts w:ascii="Courier Prime" w:hAnsi="Courier Prime" w:cs="Courier New"/>
-          <w:sz w:val="22"/>
-          <w:szCs w:val="22"/>
         </w:rPr>
         <w:t>Site Structure and Navigation</w:t>
       </w:r>
@@ -99,15 +83,11 @@
         </w:numPr>
         <w:rPr>
           <w:rFonts w:ascii="Courier Prime" w:hAnsi="Courier Prime" w:cs="Courier New"/>
-          <w:sz w:val="22"/>
-          <w:szCs w:val="22"/>
         </w:rPr>
       </w:pPr>
       <w:r>
         <w:rPr>
           <w:rFonts w:ascii="Courier Prime" w:hAnsi="Courier Prime" w:cs="Courier New"/>
-          <w:sz w:val="22"/>
-          <w:szCs w:val="22"/>
         </w:rPr>
         <w:t>Justification of content arrangement</w:t>
       </w:r>
@@ -121,15 +101,11 @@
         </w:numPr>
         <w:rPr>
           <w:rFonts w:ascii="Courier Prime" w:hAnsi="Courier Prime" w:cs="Courier New"/>
-          <w:sz w:val="22"/>
-          <w:szCs w:val="22"/>
         </w:rPr>
       </w:pPr>
       <w:r>
         <w:rPr>
           <w:rFonts w:ascii="Courier Prime" w:hAnsi="Courier Prime" w:cs="Courier New"/>
-          <w:sz w:val="22"/>
-          <w:szCs w:val="22"/>
         </w:rPr>
         <w:t>Nav diagram</w:t>
       </w:r>
@@ -143,15 +119,11 @@
         </w:numPr>
         <w:rPr>
           <w:rFonts w:ascii="Courier Prime" w:hAnsi="Courier Prime" w:cs="Courier New"/>
-          <w:sz w:val="22"/>
-          <w:szCs w:val="22"/>
         </w:rPr>
       </w:pPr>
       <w:r>
         <w:rPr>
           <w:rFonts w:ascii="Courier Prime" w:hAnsi="Courier Prime" w:cs="Courier New"/>
-          <w:sz w:val="22"/>
-          <w:szCs w:val="22"/>
         </w:rPr>
         <w:t>Connection to UX</w:t>
       </w:r>
@@ -165,15 +137,11 @@
         </w:numPr>
         <w:rPr>
           <w:rFonts w:ascii="Courier Prime" w:hAnsi="Courier Prime" w:cs="Courier New"/>
-          <w:sz w:val="22"/>
-          <w:szCs w:val="22"/>
         </w:rPr>
       </w:pPr>
       <w:r>
         <w:rPr>
           <w:rFonts w:ascii="Courier Prime" w:hAnsi="Courier Prime" w:cs="Courier New"/>
-          <w:sz w:val="22"/>
-          <w:szCs w:val="22"/>
         </w:rPr>
         <w:t>UI, Theme, and Colour scheme</w:t>
       </w:r>
@@ -187,15 +155,11 @@
         </w:numPr>
         <w:rPr>
           <w:rFonts w:ascii="Courier Prime" w:hAnsi="Courier Prime" w:cs="Courier New"/>
-          <w:sz w:val="22"/>
-          <w:szCs w:val="22"/>
         </w:rPr>
       </w:pPr>
       <w:r>
         <w:rPr>
           <w:rFonts w:ascii="Courier Prime" w:hAnsi="Courier Prime" w:cs="Courier New"/>
-          <w:sz w:val="22"/>
-          <w:szCs w:val="22"/>
         </w:rPr>
         <w:t>CSS Rule explanation</w:t>
       </w:r>
@@ -209,15 +173,11 @@
         </w:numPr>
         <w:rPr>
           <w:rFonts w:ascii="Courier Prime" w:hAnsi="Courier Prime" w:cs="Courier New"/>
-          <w:sz w:val="22"/>
-          <w:szCs w:val="22"/>
         </w:rPr>
       </w:pPr>
       <w:r>
         <w:rPr>
           <w:rFonts w:ascii="Courier Prime" w:hAnsi="Courier Prime" w:cs="Courier New"/>
-          <w:sz w:val="22"/>
-          <w:szCs w:val="22"/>
         </w:rPr>
         <w:t>Reset and Style.css</w:t>
       </w:r>
@@ -231,15 +191,11 @@
         </w:numPr>
         <w:rPr>
           <w:rFonts w:ascii="Courier Prime" w:hAnsi="Courier Prime" w:cs="Courier New"/>
-          <w:sz w:val="22"/>
-          <w:szCs w:val="22"/>
         </w:rPr>
       </w:pPr>
       <w:r>
         <w:rPr>
           <w:rFonts w:ascii="Courier Prime" w:hAnsi="Courier Prime" w:cs="Courier New"/>
-          <w:sz w:val="22"/>
-          <w:szCs w:val="22"/>
         </w:rPr>
         <w:t>Rationale behind design choices</w:t>
       </w:r>
@@ -248,8 +204,6 @@
       <w:pPr>
         <w:rPr>
           <w:rFonts w:ascii="Courier Prime" w:hAnsi="Courier Prime" w:cs="Courier New"/>
-          <w:sz w:val="22"/>
-          <w:szCs w:val="22"/>
         </w:rPr>
       </w:pPr>
     </w:p>
@@ -258,15 +212,15 @@
         <w:pStyle w:val="Heading2"/>
         <w:rPr>
           <w:rFonts w:ascii="Courier Prime" w:hAnsi="Courier Prime"/>
-          <w:sz w:val="28"/>
-          <w:szCs w:val="28"/>
-        </w:rPr>
-      </w:pPr>
-      <w:r>
-        <w:rPr>
-          <w:rFonts w:ascii="Courier Prime" w:hAnsi="Courier Prime"/>
-          <w:sz w:val="28"/>
-          <w:szCs w:val="28"/>
+          <w:sz w:val="24"/>
+          <w:szCs w:val="24"/>
+        </w:rPr>
+      </w:pPr>
+      <w:r>
+        <w:rPr>
+          <w:rFonts w:ascii="Courier Prime" w:hAnsi="Courier Prime"/>
+          <w:sz w:val="24"/>
+          <w:szCs w:val="24"/>
         </w:rPr>
         <w:t>Semantic Elements</w:t>
       </w:r>
@@ -275,15 +229,11 @@
       <w:pPr>
         <w:rPr>
           <w:rFonts w:ascii="Courier Prime" w:hAnsi="Courier Prime"/>
-          <w:sz w:val="22"/>
-          <w:szCs w:val="22"/>
-        </w:rPr>
-      </w:pPr>
-      <w:r>
-        <w:rPr>
-          <w:rFonts w:ascii="Courier Prime" w:hAnsi="Courier Prime"/>
-          <w:sz w:val="22"/>
-          <w:szCs w:val="22"/>
+        </w:rPr>
+      </w:pPr>
+      <w:r>
+        <w:rPr>
+          <w:rFonts w:ascii="Courier Prime" w:hAnsi="Courier Prime"/>
         </w:rPr>
         <w:t xml:space="preserve">Semantic elements are a specific type of HTML5 element. Semantics is the study of linguistic meaning, and as such semantic elements are those which describe their contents. Examples of this are </w:t>
       </w:r>
@@ -292,16 +242,12 @@
           <w:rFonts w:ascii="Courier Prime" w:hAnsi="Courier Prime"/>
           <w:i/>
           <w:iCs/>
-          <w:sz w:val="22"/>
-          <w:szCs w:val="22"/>
         </w:rPr>
         <w:t>&lt;img&gt;,</w:t>
       </w:r>
       <w:r>
         <w:rPr>
           <w:rFonts w:ascii="Courier Prime" w:hAnsi="Courier Prime"/>
-          <w:sz w:val="22"/>
-          <w:szCs w:val="22"/>
         </w:rPr>
         <w:t xml:space="preserve"> </w:t>
       </w:r>
@@ -310,16 +256,12 @@
           <w:rFonts w:ascii="Courier Prime" w:hAnsi="Courier Prime"/>
           <w:i/>
           <w:iCs/>
-          <w:sz w:val="22"/>
-          <w:szCs w:val="22"/>
         </w:rPr>
         <w:t xml:space="preserve">&lt;table&gt;, </w:t>
       </w:r>
       <w:r>
         <w:rPr>
           <w:rFonts w:ascii="Courier Prime" w:hAnsi="Courier Prime"/>
-          <w:sz w:val="22"/>
-          <w:szCs w:val="22"/>
         </w:rPr>
         <w:t xml:space="preserve">and </w:t>
       </w:r>
@@ -328,16 +270,12 @@
           <w:rFonts w:ascii="Courier Prime" w:hAnsi="Courier Prime"/>
           <w:i/>
           <w:iCs/>
-          <w:sz w:val="22"/>
-          <w:szCs w:val="22"/>
         </w:rPr>
         <w:t>&lt;article&gt;</w:t>
       </w:r>
       <w:r>
         <w:rPr>
           <w:rFonts w:ascii="Courier Prime" w:hAnsi="Courier Prime"/>
-          <w:sz w:val="22"/>
-          <w:szCs w:val="22"/>
         </w:rPr>
         <w:t xml:space="preserve">, all of which describe their purpose (an image, a table, and an article respectively). Examples of non-semantic elements would be </w:t>
       </w:r>
@@ -346,16 +284,12 @@
           <w:rFonts w:ascii="Courier Prime" w:hAnsi="Courier Prime"/>
           <w:i/>
           <w:iCs/>
-          <w:sz w:val="22"/>
-          <w:szCs w:val="22"/>
         </w:rPr>
         <w:t xml:space="preserve">&lt;span&gt; </w:t>
       </w:r>
       <w:r>
         <w:rPr>
           <w:rFonts w:ascii="Courier Prime" w:hAnsi="Courier Prime"/>
-          <w:sz w:val="22"/>
-          <w:szCs w:val="22"/>
         </w:rPr>
         <w:t xml:space="preserve">or </w:t>
       </w:r>
@@ -364,32 +298,24 @@
           <w:rFonts w:ascii="Courier Prime" w:hAnsi="Courier Prime"/>
           <w:i/>
           <w:iCs/>
-          <w:sz w:val="22"/>
-          <w:szCs w:val="22"/>
         </w:rPr>
         <w:t xml:space="preserve">&lt;div&gt;, </w:t>
       </w:r>
       <w:r>
         <w:rPr>
           <w:rFonts w:ascii="Courier Prime" w:hAnsi="Courier Prime"/>
-          <w:sz w:val="22"/>
-          <w:szCs w:val="22"/>
         </w:rPr>
         <w:t>as both of th</w:t>
       </w:r>
       <w:r>
         <w:rPr>
           <w:rFonts w:ascii="Courier Prime" w:hAnsi="Courier Prime"/>
-          <w:sz w:val="22"/>
-          <w:szCs w:val="22"/>
         </w:rPr>
         <w:t>o</w:t>
       </w:r>
       <w:r>
         <w:rPr>
           <w:rFonts w:ascii="Courier Prime" w:hAnsi="Courier Prime"/>
-          <w:sz w:val="22"/>
-          <w:szCs w:val="22"/>
         </w:rPr>
         <w:t>se elements state nothing about their contents innately.</w:t>
       </w:r>
@@ -398,40 +324,30 @@
       <w:pPr>
         <w:rPr>
           <w:rFonts w:ascii="Courier Prime" w:hAnsi="Courier Prime"/>
-          <w:sz w:val="22"/>
-          <w:szCs w:val="22"/>
-        </w:rPr>
-      </w:pPr>
-    </w:p>
-    <w:p>
-      <w:pPr>
-        <w:rPr>
-          <w:rFonts w:ascii="Courier Prime" w:hAnsi="Courier Prime"/>
-          <w:sz w:val="22"/>
-          <w:szCs w:val="22"/>
-        </w:rPr>
-      </w:pPr>
-      <w:r>
-        <w:rPr>
-          <w:rFonts w:ascii="Courier Prime" w:hAnsi="Courier Prime"/>
-          <w:sz w:val="22"/>
-          <w:szCs w:val="22"/>
+        </w:rPr>
+      </w:pPr>
+    </w:p>
+    <w:p>
+      <w:pPr>
+        <w:rPr>
+          <w:rFonts w:ascii="Courier Prime" w:hAnsi="Courier Prime"/>
+        </w:rPr>
+      </w:pPr>
+      <w:r>
+        <w:rPr>
+          <w:rFonts w:ascii="Courier Prime" w:hAnsi="Courier Prime"/>
         </w:rPr>
         <w:t xml:space="preserve">Many semantic elements don’t have any innate effect on how the website is </w:t>
       </w:r>
       <w:r>
         <w:rPr>
           <w:rFonts w:ascii="Courier Prime" w:hAnsi="Courier Prime" w:hint="eastAsia"/>
-          <w:sz w:val="22"/>
-          <w:szCs w:val="22"/>
         </w:rPr>
         <w:t>displayed</w:t>
       </w:r>
       <w:r>
         <w:rPr>
           <w:rFonts w:ascii="Courier Prime" w:hAnsi="Courier Prime"/>
-          <w:sz w:val="22"/>
-          <w:szCs w:val="22"/>
         </w:rPr>
         <w:t xml:space="preserve"> (Take </w:t>
       </w:r>
@@ -440,16 +356,12 @@
           <w:rFonts w:ascii="Courier Prime" w:hAnsi="Courier Prime"/>
           <w:i/>
           <w:iCs/>
-          <w:sz w:val="22"/>
-          <w:szCs w:val="22"/>
         </w:rPr>
         <w:t xml:space="preserve">&lt;article&gt; </w:t>
       </w:r>
       <w:r>
         <w:rPr>
           <w:rFonts w:ascii="Courier Prime" w:hAnsi="Courier Prime"/>
-          <w:sz w:val="22"/>
-          <w:szCs w:val="22"/>
         </w:rPr>
         <w:t xml:space="preserve">or </w:t>
       </w:r>
@@ -458,16 +370,12 @@
           <w:rFonts w:ascii="Courier Prime" w:hAnsi="Courier Prime"/>
           <w:i/>
           <w:iCs/>
-          <w:sz w:val="22"/>
-          <w:szCs w:val="22"/>
         </w:rPr>
         <w:t>&lt;section&gt;</w:t>
       </w:r>
       <w:r>
         <w:rPr>
           <w:rFonts w:ascii="Courier Prime" w:hAnsi="Courier Prime"/>
-          <w:sz w:val="22"/>
-          <w:szCs w:val="22"/>
         </w:rPr>
         <w:t xml:space="preserve"> for example). So why use them? Generally, semantic elements are used for accessibility. Most people will view the website as intended, and so in those cases it doesn’t matter if you use a </w:t>
       </w:r>
@@ -476,16 +384,12 @@
           <w:rFonts w:ascii="Courier Prime" w:hAnsi="Courier Prime"/>
           <w:i/>
           <w:iCs/>
-          <w:sz w:val="22"/>
-          <w:szCs w:val="22"/>
         </w:rPr>
         <w:t xml:space="preserve">&lt;div&gt; </w:t>
       </w:r>
       <w:r>
         <w:rPr>
           <w:rFonts w:ascii="Courier Prime" w:hAnsi="Courier Prime"/>
-          <w:sz w:val="22"/>
-          <w:szCs w:val="22"/>
         </w:rPr>
         <w:t xml:space="preserve">or a </w:t>
       </w:r>
@@ -494,16 +398,12 @@
           <w:rFonts w:ascii="Courier Prime" w:hAnsi="Courier Prime"/>
           <w:i/>
           <w:iCs/>
-          <w:sz w:val="22"/>
-          <w:szCs w:val="22"/>
         </w:rPr>
         <w:t>&lt;section&gt;</w:t>
       </w:r>
       <w:r>
         <w:rPr>
           <w:rFonts w:ascii="Courier Prime" w:hAnsi="Courier Prime"/>
-          <w:sz w:val="22"/>
-          <w:szCs w:val="22"/>
         </w:rPr>
         <w:t xml:space="preserve">. But some people will use screen reader software to navigate the internet. And for them, being able to immediately tell what an element does is very useful. </w:t>
       </w:r>
@@ -512,40 +412,30 @@
       <w:pPr>
         <w:rPr>
           <w:rFonts w:ascii="Courier Prime" w:hAnsi="Courier Prime"/>
-          <w:sz w:val="22"/>
-          <w:szCs w:val="22"/>
-        </w:rPr>
-      </w:pPr>
-    </w:p>
-    <w:p>
-      <w:pPr>
-        <w:rPr>
-          <w:rFonts w:ascii="Courier Prime" w:hAnsi="Courier Prime"/>
-          <w:sz w:val="22"/>
-          <w:szCs w:val="22"/>
-        </w:rPr>
-      </w:pPr>
-      <w:r>
-        <w:rPr>
-          <w:rFonts w:ascii="Courier Prime" w:hAnsi="Courier Prime"/>
-          <w:sz w:val="22"/>
-          <w:szCs w:val="22"/>
+        </w:rPr>
+      </w:pPr>
+    </w:p>
+    <w:p>
+      <w:pPr>
+        <w:rPr>
+          <w:rFonts w:ascii="Courier Prime" w:hAnsi="Courier Prime"/>
+        </w:rPr>
+      </w:pPr>
+      <w:r>
+        <w:rPr>
+          <w:rFonts w:ascii="Courier Prime" w:hAnsi="Courier Prime"/>
         </w:rPr>
         <w:t>For example, let</w:t>
       </w:r>
       <w:r>
         <w:rPr>
           <w:rFonts w:ascii="Courier Prime" w:hAnsi="Courier Prime" w:hint="eastAsia"/>
-          <w:sz w:val="22"/>
-          <w:szCs w:val="22"/>
         </w:rPr>
         <w:t>’</w:t>
       </w:r>
       <w:r>
         <w:rPr>
           <w:rFonts w:ascii="Courier Prime" w:hAnsi="Courier Prime"/>
-          <w:sz w:val="22"/>
-          <w:szCs w:val="22"/>
         </w:rPr>
         <w:t xml:space="preserve">s take the </w:t>
       </w:r>
@@ -554,80 +444,60 @@
           <w:rFonts w:ascii="Courier Prime" w:hAnsi="Courier Prime"/>
           <w:i/>
           <w:iCs/>
-          <w:sz w:val="22"/>
-          <w:szCs w:val="22"/>
         </w:rPr>
         <w:t xml:space="preserve">&lt;nav&gt; </w:t>
       </w:r>
       <w:r>
         <w:rPr>
           <w:rFonts w:ascii="Courier Prime" w:hAnsi="Courier Prime"/>
-          <w:sz w:val="22"/>
-          <w:szCs w:val="22"/>
         </w:rPr>
         <w:t xml:space="preserve">tag, which is used to set up a navigation section (e.g. </w:t>
       </w:r>
       <w:r>
         <w:rPr>
           <w:rFonts w:ascii="Courier Prime" w:hAnsi="Courier Prime" w:hint="eastAsia"/>
-          <w:sz w:val="22"/>
-          <w:szCs w:val="22"/>
         </w:rPr>
         <w:t>“</w:t>
       </w:r>
       <w:r>
         <w:rPr>
           <w:rFonts w:ascii="Courier Prime" w:hAnsi="Courier Prime"/>
-          <w:sz w:val="22"/>
-          <w:szCs w:val="22"/>
         </w:rPr>
         <w:t>About me</w:t>
       </w:r>
       <w:r>
         <w:rPr>
           <w:rFonts w:ascii="Courier Prime" w:hAnsi="Courier Prime" w:hint="eastAsia"/>
-          <w:sz w:val="22"/>
-          <w:szCs w:val="22"/>
         </w:rPr>
         <w:t>”</w:t>
       </w:r>
       <w:r>
         <w:rPr>
           <w:rFonts w:ascii="Courier Prime" w:hAnsi="Courier Prime"/>
-          <w:sz w:val="22"/>
-          <w:szCs w:val="22"/>
         </w:rPr>
         <w:t xml:space="preserve">, </w:t>
       </w:r>
       <w:r>
         <w:rPr>
           <w:rFonts w:ascii="Courier Prime" w:hAnsi="Courier Prime" w:hint="eastAsia"/>
-          <w:sz w:val="22"/>
-          <w:szCs w:val="22"/>
         </w:rPr>
         <w:t>“</w:t>
       </w:r>
       <w:r>
         <w:rPr>
           <w:rFonts w:ascii="Courier Prime" w:hAnsi="Courier Prime"/>
-          <w:sz w:val="22"/>
-          <w:szCs w:val="22"/>
         </w:rPr>
         <w:t>Projects</w:t>
       </w:r>
       <w:r>
         <w:rPr>
           <w:rFonts w:ascii="Courier Prime" w:hAnsi="Courier Prime" w:hint="eastAsia"/>
-          <w:sz w:val="22"/>
-          <w:szCs w:val="22"/>
         </w:rPr>
         <w:t>”</w:t>
       </w:r>
       <w:r>
         <w:rPr>
           <w:rFonts w:ascii="Courier Prime" w:hAnsi="Courier Prime"/>
-          <w:sz w:val="22"/>
-          <w:szCs w:val="22"/>
         </w:rPr>
         <w:t xml:space="preserve">, etc.). To the common user, It doesn’t matter if you use a </w:t>
       </w:r>
@@ -636,16 +506,12 @@
           <w:rFonts w:ascii="Courier Prime" w:hAnsi="Courier Prime"/>
           <w:i/>
           <w:iCs/>
-          <w:sz w:val="22"/>
-          <w:szCs w:val="22"/>
         </w:rPr>
         <w:t xml:space="preserve">&lt;nav&gt; </w:t>
       </w:r>
       <w:r>
         <w:rPr>
           <w:rFonts w:ascii="Courier Prime" w:hAnsi="Courier Prime"/>
-          <w:sz w:val="22"/>
-          <w:szCs w:val="22"/>
         </w:rPr>
         <w:t xml:space="preserve">tag or a </w:t>
       </w:r>
@@ -654,48 +520,36 @@
           <w:rFonts w:ascii="Courier Prime" w:hAnsi="Courier Prime"/>
           <w:i/>
           <w:iCs/>
-          <w:sz w:val="22"/>
-          <w:szCs w:val="22"/>
         </w:rPr>
         <w:t xml:space="preserve">&lt;div&gt;, </w:t>
       </w:r>
       <w:r>
         <w:rPr>
           <w:rFonts w:ascii="Courier Prime" w:hAnsi="Courier Prime"/>
-          <w:sz w:val="22"/>
-          <w:szCs w:val="22"/>
         </w:rPr>
         <w:t xml:space="preserve">as neither have any innate </w:t>
       </w:r>
       <w:r>
         <w:rPr>
           <w:rFonts w:ascii="Courier Prime" w:hAnsi="Courier Prime" w:hint="eastAsia"/>
-          <w:sz w:val="22"/>
-          <w:szCs w:val="22"/>
         </w:rPr>
         <w:t>effect</w:t>
       </w:r>
       <w:r>
         <w:rPr>
           <w:rFonts w:ascii="Courier Prime" w:hAnsi="Courier Prime"/>
-          <w:sz w:val="22"/>
-          <w:szCs w:val="22"/>
         </w:rPr>
         <w:t xml:space="preserve"> on the way the page is displayed. But to someone using a screen reader, Its much easier to use the navigation bar if it</w:t>
       </w:r>
       <w:r>
         <w:rPr>
           <w:rFonts w:ascii="Courier Prime" w:hAnsi="Courier Prime" w:hint="eastAsia"/>
-          <w:sz w:val="22"/>
-          <w:szCs w:val="22"/>
         </w:rPr>
         <w:t>’</w:t>
       </w:r>
       <w:r>
         <w:rPr>
           <w:rFonts w:ascii="Courier Prime" w:hAnsi="Courier Prime"/>
-          <w:sz w:val="22"/>
-          <w:szCs w:val="22"/>
         </w:rPr>
         <w:t>s labelled as such. Otherwise, It will take them far more time to navigate your website.</w:t>
       </w:r>
@@ -704,15 +558,11 @@
       <w:pPr>
         <w:rPr>
           <w:rFonts w:ascii="Courier Prime" w:hAnsi="Courier Prime"/>
-          <w:sz w:val="22"/>
-          <w:szCs w:val="22"/>
-        </w:rPr>
-      </w:pPr>
-      <w:r>
-        <w:rPr>
-          <w:rFonts w:ascii="Courier Prime" w:hAnsi="Courier Prime"/>
-          <w:sz w:val="22"/>
-          <w:szCs w:val="22"/>
+        </w:rPr>
+      </w:pPr>
+      <w:r>
+        <w:rPr>
+          <w:rFonts w:ascii="Courier Prime" w:hAnsi="Courier Prime"/>
         </w:rPr>
         <w:t>Semantic elements used in this project include:</w:t>
       </w:r>
@@ -728,17 +578,13 @@
           <w:rFonts w:ascii="Courier Prime" w:hAnsi="Courier Prime"/>
           <w:i/>
           <w:iCs/>
-          <w:sz w:val="22"/>
-          <w:szCs w:val="22"/>
-        </w:rPr>
-      </w:pPr>
-      <w:r>
-        <w:rPr>
-          <w:rFonts w:ascii="Courier Prime" w:hAnsi="Courier Prime"/>
-          <w:i/>
-          <w:iCs/>
-          <w:sz w:val="22"/>
-          <w:szCs w:val="22"/>
+        </w:rPr>
+      </w:pPr>
+      <w:r>
+        <w:rPr>
+          <w:rFonts w:ascii="Courier Prime" w:hAnsi="Courier Prime"/>
+          <w:i/>
+          <w:iCs/>
         </w:rPr>
         <w:t>&lt;section&gt;</w:t>
       </w:r>
@@ -754,17 +600,13 @@
           <w:rFonts w:ascii="Courier Prime" w:hAnsi="Courier Prime"/>
           <w:i/>
           <w:iCs/>
-          <w:sz w:val="22"/>
-          <w:szCs w:val="22"/>
-        </w:rPr>
-      </w:pPr>
-      <w:r>
-        <w:rPr>
-          <w:rFonts w:ascii="Courier Prime" w:hAnsi="Courier Prime"/>
-          <w:i/>
-          <w:iCs/>
-          <w:sz w:val="22"/>
-          <w:szCs w:val="22"/>
+        </w:rPr>
+      </w:pPr>
+      <w:r>
+        <w:rPr>
+          <w:rFonts w:ascii="Courier Prime" w:hAnsi="Courier Prime"/>
+          <w:i/>
+          <w:iCs/>
         </w:rPr>
         <w:t>&lt;article&gt;</w:t>
       </w:r>
@@ -780,17 +622,13 @@
           <w:rFonts w:ascii="Courier Prime" w:hAnsi="Courier Prime"/>
           <w:i/>
           <w:iCs/>
-          <w:sz w:val="22"/>
-          <w:szCs w:val="22"/>
-        </w:rPr>
-      </w:pPr>
-      <w:r>
-        <w:rPr>
-          <w:rFonts w:ascii="Courier Prime" w:hAnsi="Courier Prime"/>
-          <w:i/>
-          <w:iCs/>
-          <w:sz w:val="22"/>
-          <w:szCs w:val="22"/>
+        </w:rPr>
+      </w:pPr>
+      <w:r>
+        <w:rPr>
+          <w:rFonts w:ascii="Courier Prime" w:hAnsi="Courier Prime"/>
+          <w:i/>
+          <w:iCs/>
         </w:rPr>
         <w:t>&lt;nav&gt;</w:t>
       </w:r>
@@ -806,17 +644,13 @@
           <w:rFonts w:ascii="Courier Prime" w:hAnsi="Courier Prime"/>
           <w:i/>
           <w:iCs/>
-          <w:sz w:val="22"/>
-          <w:szCs w:val="22"/>
-        </w:rPr>
-      </w:pPr>
-      <w:r>
-        <w:rPr>
-          <w:rFonts w:ascii="Courier Prime" w:hAnsi="Courier Prime"/>
-          <w:i/>
-          <w:iCs/>
-          <w:sz w:val="22"/>
-          <w:szCs w:val="22"/>
+        </w:rPr>
+      </w:pPr>
+      <w:r>
+        <w:rPr>
+          <w:rFonts w:ascii="Courier Prime" w:hAnsi="Courier Prime"/>
+          <w:i/>
+          <w:iCs/>
         </w:rPr>
         <w:t>&lt;img&gt;</w:t>
       </w:r>
@@ -832,17 +666,13 @@
           <w:rFonts w:ascii="Courier Prime" w:hAnsi="Courier Prime"/>
           <w:i/>
           <w:iCs/>
-          <w:sz w:val="22"/>
-          <w:szCs w:val="22"/>
-        </w:rPr>
-      </w:pPr>
-      <w:r>
-        <w:rPr>
-          <w:rFonts w:ascii="Courier Prime" w:hAnsi="Courier Prime"/>
-          <w:i/>
-          <w:iCs/>
-          <w:sz w:val="22"/>
-          <w:szCs w:val="22"/>
+        </w:rPr>
+      </w:pPr>
+      <w:r>
+        <w:rPr>
+          <w:rFonts w:ascii="Courier Prime" w:hAnsi="Courier Prime"/>
+          <w:i/>
+          <w:iCs/>
         </w:rPr>
         <w:t>&lt;header&gt;</w:t>
       </w:r>
@@ -858,18 +688,15 @@
           <w:rFonts w:ascii="Courier Prime" w:hAnsi="Courier Prime"/>
           <w:i/>
           <w:iCs/>
-          <w:sz w:val="22"/>
-          <w:szCs w:val="22"/>
-        </w:rPr>
-      </w:pPr>
-      <w:r>
-        <w:rPr>
-          <w:rFonts w:ascii="Courier Prime" w:hAnsi="Courier Prime"/>
-          <w:i/>
-          <w:iCs/>
-          <w:sz w:val="22"/>
-          <w:szCs w:val="22"/>
-        </w:rPr>
+        </w:rPr>
+      </w:pPr>
+      <w:r>
+        <w:rPr>
+          <w:rFonts w:ascii="Courier Prime" w:hAnsi="Courier Prime"/>
+          <w:i/>
+          <w:iCs/>
+        </w:rPr>
+        <w:lastRenderedPageBreak/>
         <w:t>&lt;footer&gt;</w:t>
       </w:r>
     </w:p>
@@ -882,159 +709,129 @@
         </w:numPr>
         <w:rPr>
           <w:rFonts w:ascii="Courier Prime" w:hAnsi="Courier Prime"/>
+        </w:rPr>
+      </w:pPr>
+      <w:r>
+        <w:rPr>
+          <w:rFonts w:ascii="Courier Prime" w:hAnsi="Courier Prime"/>
+          <w:i/>
+          <w:iCs/>
+        </w:rPr>
+        <w:t>&lt;h1&gt;</w:t>
+      </w:r>
+      <w:r>
+        <w:rPr>
+          <w:rFonts w:ascii="Courier Prime" w:hAnsi="Courier Prime"/>
+        </w:rPr>
+        <w:t xml:space="preserve">, </w:t>
+      </w:r>
+      <w:r>
+        <w:rPr>
+          <w:rFonts w:ascii="Courier Prime" w:hAnsi="Courier Prime"/>
+          <w:i/>
+          <w:iCs/>
+        </w:rPr>
+        <w:t>&lt;h2&gt;</w:t>
+      </w:r>
+      <w:r>
+        <w:rPr>
+          <w:rFonts w:ascii="Courier Prime" w:hAnsi="Courier Prime"/>
+        </w:rPr>
+        <w:t xml:space="preserve"> and </w:t>
+      </w:r>
+      <w:r>
+        <w:rPr>
+          <w:rFonts w:ascii="Courier Prime" w:hAnsi="Courier Prime"/>
+          <w:i/>
+          <w:iCs/>
+        </w:rPr>
+        <w:t>&lt;h3&gt;</w:t>
+      </w:r>
+    </w:p>
+    <w:p>
+      <w:pPr>
+        <w:rPr>
+          <w:rFonts w:ascii="Courier Prime" w:hAnsi="Courier Prime"/>
+        </w:rPr>
+      </w:pPr>
+      <w:r>
+        <w:rPr>
+          <w:rFonts w:ascii="Courier Prime" w:hAnsi="Courier Prime"/>
+        </w:rPr>
+        <w:t>These can all be described as semantic as they are all self-descriptive (remember that h1, h2, h3 are all short for Header 1, Header 2, Header 3.)</w:t>
+      </w:r>
+    </w:p>
+    <w:p>
+      <w:pPr>
+        <w:rPr>
+          <w:rFonts w:ascii="Courier Prime" w:hAnsi="Courier Prime"/>
+        </w:rPr>
+      </w:pPr>
+    </w:p>
+    <w:p>
+      <w:pPr>
+        <w:pStyle w:val="Heading2"/>
+        <w:rPr>
+          <w:rFonts w:ascii="Courier Prime" w:hAnsi="Courier Prime"/>
+          <w:sz w:val="24"/>
+          <w:szCs w:val="24"/>
+        </w:rPr>
+      </w:pPr>
+      <w:r>
+        <w:rPr>
+          <w:rFonts w:ascii="Courier Prime" w:hAnsi="Courier Prime"/>
+          <w:sz w:val="24"/>
+          <w:szCs w:val="24"/>
+        </w:rPr>
+        <w:t>Examples of Semantic Elements in the HTML5 markup</w:t>
+      </w:r>
+    </w:p>
+    <w:p>
+      <w:pPr>
+        <w:rPr>
+          <w:rFonts w:ascii="Courier Prime" w:hAnsi="Courier Prime"/>
           <w:sz w:val="22"/>
           <w:szCs w:val="22"/>
         </w:rPr>
       </w:pPr>
-      <w:r>
-        <w:rPr>
-          <w:rFonts w:ascii="Courier Prime" w:hAnsi="Courier Prime"/>
-          <w:i/>
-          <w:iCs/>
-          <w:sz w:val="22"/>
-          <w:szCs w:val="22"/>
+    </w:p>
+    <w:p>
+      <w:pPr>
+        <w:rPr>
+          <w:rFonts w:ascii="Courier Prime" w:hAnsi="Courier Prime"/>
+        </w:rPr>
+      </w:pPr>
+      <w:r>
+        <w:rPr>
+          <w:rFonts w:ascii="Courier Prime" w:hAnsi="Courier Prime"/>
+        </w:rPr>
+        <w:t xml:space="preserve">This shows how the navigation section of the website has been marked up. I’m using an unordered list, which is contained within the </w:t>
+      </w:r>
+      <w:r>
+        <w:rPr>
+          <w:rFonts w:ascii="Courier Prime" w:hAnsi="Courier Prime"/>
+          <w:i/>
+          <w:iCs/>
+        </w:rPr>
+        <w:t>&lt;nav</w:t>
+      </w:r>
+      <w:r>
+        <w:rPr>
+          <w:rFonts w:ascii="Courier Prime" w:hAnsi="Courier Prime"/>
+        </w:rPr>
+        <w:t xml:space="preserve">&gt; tag. It’s worth noting also that I’m using an </w:t>
+      </w:r>
+      <w:r>
+        <w:rPr>
+          <w:rFonts w:ascii="Courier Prime" w:hAnsi="Courier Prime"/>
+          <w:i/>
+          <w:iCs/>
         </w:rPr>
         <w:t>&lt;h1&gt;</w:t>
       </w:r>
       <w:r>
         <w:rPr>
           <w:rFonts w:ascii="Courier Prime" w:hAnsi="Courier Prime"/>
-          <w:sz w:val="22"/>
-          <w:szCs w:val="22"/>
-        </w:rPr>
-        <w:t xml:space="preserve">, </w:t>
-      </w:r>
-      <w:r>
-        <w:rPr>
-          <w:rFonts w:ascii="Courier Prime" w:hAnsi="Courier Prime"/>
-          <w:i/>
-          <w:iCs/>
-          <w:sz w:val="22"/>
-          <w:szCs w:val="22"/>
-        </w:rPr>
-        <w:t>&lt;h2&gt;</w:t>
-      </w:r>
-      <w:r>
-        <w:rPr>
-          <w:rFonts w:ascii="Courier Prime" w:hAnsi="Courier Prime"/>
-          <w:sz w:val="22"/>
-          <w:szCs w:val="22"/>
-        </w:rPr>
-        <w:t xml:space="preserve"> and </w:t>
-      </w:r>
-      <w:r>
-        <w:rPr>
-          <w:rFonts w:ascii="Courier Prime" w:hAnsi="Courier Prime"/>
-          <w:i/>
-          <w:iCs/>
-          <w:sz w:val="22"/>
-          <w:szCs w:val="22"/>
-        </w:rPr>
-        <w:t>&lt;h3&gt;</w:t>
-      </w:r>
-    </w:p>
-    <w:p>
-      <w:pPr>
-        <w:rPr>
-          <w:rFonts w:ascii="Courier Prime" w:hAnsi="Courier Prime"/>
-          <w:sz w:val="22"/>
-          <w:szCs w:val="22"/>
-        </w:rPr>
-      </w:pPr>
-      <w:r>
-        <w:rPr>
-          <w:rFonts w:ascii="Courier Prime" w:hAnsi="Courier Prime"/>
-          <w:sz w:val="22"/>
-          <w:szCs w:val="22"/>
-        </w:rPr>
-        <w:t>These can all be described as semantic as they are all self-descriptive (remember that h1, h2, h3 are all short for Header 1, Header 2, Header 3.)</w:t>
-      </w:r>
-    </w:p>
-    <w:p>
-      <w:pPr>
-        <w:rPr>
-          <w:rFonts w:ascii="Courier Prime" w:hAnsi="Courier Prime"/>
-          <w:sz w:val="22"/>
-          <w:szCs w:val="22"/>
-        </w:rPr>
-      </w:pPr>
-    </w:p>
-    <w:p>
-      <w:pPr>
-        <w:pStyle w:val="Heading2"/>
-        <w:rPr>
-          <w:rFonts w:ascii="Courier Prime" w:hAnsi="Courier Prime"/>
-          <w:sz w:val="22"/>
-          <w:szCs w:val="22"/>
-        </w:rPr>
-      </w:pPr>
-      <w:r>
-        <w:rPr>
-          <w:rFonts w:ascii="Courier Prime" w:hAnsi="Courier Prime"/>
-          <w:sz w:val="22"/>
-          <w:szCs w:val="22"/>
-        </w:rPr>
-        <w:t>Examples of Semantic Elements in the HTML5 markup</w:t>
-      </w:r>
-    </w:p>
-    <w:p>
-      <w:pPr>
-        <w:rPr>
-          <w:rFonts w:ascii="Courier Prime" w:hAnsi="Courier Prime"/>
-          <w:sz w:val="22"/>
-          <w:szCs w:val="22"/>
-        </w:rPr>
-      </w:pPr>
-    </w:p>
-    <w:p>
-      <w:pPr>
-        <w:rPr>
-          <w:rFonts w:ascii="Courier Prime" w:hAnsi="Courier Prime"/>
-          <w:sz w:val="22"/>
-          <w:szCs w:val="22"/>
-        </w:rPr>
-      </w:pPr>
-      <w:r>
-        <w:rPr>
-          <w:rFonts w:ascii="Courier Prime" w:hAnsi="Courier Prime"/>
-          <w:sz w:val="22"/>
-          <w:szCs w:val="22"/>
-        </w:rPr>
-        <w:t xml:space="preserve">This shows how the navigation section of the website has been marked up. I’m using an unordered list, which is contained within the </w:t>
-      </w:r>
-      <w:r>
-        <w:rPr>
-          <w:rFonts w:ascii="Courier Prime" w:hAnsi="Courier Prime"/>
-          <w:i/>
-          <w:iCs/>
-          <w:sz w:val="22"/>
-          <w:szCs w:val="22"/>
-        </w:rPr>
-        <w:t>&lt;nav</w:t>
-      </w:r>
-      <w:r>
-        <w:rPr>
-          <w:rFonts w:ascii="Courier Prime" w:hAnsi="Courier Prime"/>
-          <w:sz w:val="22"/>
-          <w:szCs w:val="22"/>
-        </w:rPr>
-        <w:t xml:space="preserve">&gt; tag. It’s worth noting also that I’m using an </w:t>
-      </w:r>
-      <w:r>
-        <w:rPr>
-          <w:rFonts w:ascii="Courier Prime" w:hAnsi="Courier Prime"/>
-          <w:i/>
-          <w:iCs/>
-          <w:sz w:val="22"/>
-          <w:szCs w:val="22"/>
-        </w:rPr>
-        <w:t>&lt;h1&gt;</w:t>
-      </w:r>
-      <w:r>
-        <w:rPr>
-          <w:rFonts w:ascii="Courier Prime" w:hAnsi="Courier Prime"/>
-          <w:sz w:val="22"/>
-          <w:szCs w:val="22"/>
         </w:rPr>
         <w:t xml:space="preserve"> tag at the top, showing the title of the website within the navigation window.</w:t>
       </w:r>
@@ -1044,15 +841,12 @@
         <w:pStyle w:val="ListParagraph"/>
         <w:rPr>
           <w:rFonts w:ascii="Courier Prime" w:hAnsi="Courier Prime"/>
-          <w:sz w:val="22"/>
-          <w:szCs w:val="22"/>
-        </w:rPr>
-      </w:pPr>
-      <w:r>
-        <w:rPr>
-          <w:rFonts w:ascii="Courier Prime" w:hAnsi="Courier Prime"/>
-          <w:sz w:val="22"/>
-          <w:szCs w:val="22"/>
+        </w:rPr>
+      </w:pPr>
+      <w:r>
+        <w:rPr>
+          <w:rFonts w:ascii="Courier Prime" w:hAnsi="Courier Prime"/>
+          <w:noProof/>
         </w:rPr>
         <w:drawing>
           <wp:inline distT="0" distB="0" distL="0" distR="0" wp14:anchorId="26A738AF" wp14:editId="575F7A3C">
@@ -1096,8 +890,6 @@
         <w:pStyle w:val="ListParagraph"/>
         <w:rPr>
           <w:rFonts w:ascii="Courier Prime" w:hAnsi="Courier Prime"/>
-          <w:sz w:val="22"/>
-          <w:szCs w:val="22"/>
         </w:rPr>
       </w:pPr>
     </w:p>
@@ -1106,24 +898,26 @@
         <w:pStyle w:val="ListParagraph"/>
         <w:rPr>
           <w:rFonts w:ascii="Courier Prime" w:hAnsi="Courier Prime"/>
-          <w:sz w:val="22"/>
-          <w:szCs w:val="22"/>
-        </w:rPr>
-      </w:pPr>
-    </w:p>
-    <w:p>
-      <w:pPr>
-        <w:rPr>
-          <w:rFonts w:ascii="Courier Prime" w:hAnsi="Courier Prime"/>
-          <w:sz w:val="22"/>
-          <w:szCs w:val="22"/>
-        </w:rPr>
-      </w:pPr>
-      <w:r>
-        <w:rPr>
-          <w:rFonts w:ascii="Courier Prime" w:hAnsi="Courier Prime"/>
-          <w:sz w:val="22"/>
-          <w:szCs w:val="22"/>
+        </w:rPr>
+      </w:pPr>
+    </w:p>
+    <w:p>
+      <w:pPr>
+        <w:pStyle w:val="ListParagraph"/>
+        <w:rPr>
+          <w:rFonts w:ascii="Courier Prime" w:hAnsi="Courier Prime"/>
+        </w:rPr>
+      </w:pPr>
+    </w:p>
+    <w:p>
+      <w:pPr>
+        <w:rPr>
+          <w:rFonts w:ascii="Courier Prime" w:hAnsi="Courier Prime"/>
+        </w:rPr>
+      </w:pPr>
+      <w:r>
+        <w:rPr>
+          <w:rFonts w:ascii="Courier Prime" w:hAnsi="Courier Prime"/>
         </w:rPr>
         <w:t xml:space="preserve">Here you can see the front page of the website. (The navigation window shown above shows up here.) This is all wrapped in the </w:t>
       </w:r>
@@ -1132,16 +926,12 @@
           <w:rFonts w:ascii="Courier Prime" w:hAnsi="Courier Prime"/>
           <w:i/>
           <w:iCs/>
-          <w:sz w:val="22"/>
-          <w:szCs w:val="22"/>
         </w:rPr>
         <w:t xml:space="preserve">&lt;header&gt; </w:t>
       </w:r>
       <w:r>
         <w:rPr>
           <w:rFonts w:ascii="Courier Prime" w:hAnsi="Courier Prime"/>
-          <w:sz w:val="22"/>
-          <w:szCs w:val="22"/>
         </w:rPr>
         <w:t>tag, as all of this is the header to the website (navigation, external links, etc).</w:t>
       </w:r>
@@ -1151,18 +941,15 @@
         <w:pStyle w:val="ListParagraph"/>
         <w:rPr>
           <w:rFonts w:ascii="Courier Prime" w:hAnsi="Courier Prime"/>
-          <w:sz w:val="22"/>
-          <w:szCs w:val="22"/>
-        </w:rPr>
-      </w:pPr>
-      <w:r>
-        <w:rPr>
-          <w:rFonts w:ascii="Courier Prime" w:hAnsi="Courier Prime"/>
-          <w:sz w:val="22"/>
-          <w:szCs w:val="22"/>
+        </w:rPr>
+      </w:pPr>
+      <w:r>
+        <w:rPr>
+          <w:rFonts w:ascii="Courier Prime" w:hAnsi="Courier Prime"/>
+          <w:noProof/>
         </w:rPr>
         <w:drawing>
-          <wp:inline distT="0" distB="0" distL="0" distR="0" wp14:anchorId="03629C72" wp14:editId="306E2B34">
+          <wp:inline distT="0" distB="0" distL="0" distR="0" wp14:anchorId="03629C72" wp14:editId="41535DF9">
             <wp:extent cx="5572125" cy="2717383"/>
             <wp:effectExtent l="0" t="0" r="0" b="6985"/>
             <wp:docPr id="1661664874" name="Picture 1" descr="A computer screen shot of text&#10;&#10;AI-generated content may be incorrect."/>
@@ -1185,7 +972,7 @@
                   <pic:spPr>
                     <a:xfrm>
                       <a:off x="0" y="0"/>
-                      <a:ext cx="5595481" cy="2728773"/>
+                      <a:ext cx="5572125" cy="2717383"/>
                     </a:xfrm>
                     <a:prstGeom prst="rect">
                       <a:avLst/>
@@ -1202,24 +989,25 @@
       <w:pPr>
         <w:rPr>
           <w:rFonts w:ascii="Courier Prime" w:hAnsi="Courier Prime"/>
-          <w:sz w:val="22"/>
-          <w:szCs w:val="22"/>
-        </w:rPr>
-      </w:pPr>
-    </w:p>
-    <w:p>
-      <w:pPr>
-        <w:rPr>
-          <w:rFonts w:ascii="Courier Prime" w:hAnsi="Courier Prime"/>
-          <w:sz w:val="22"/>
-          <w:szCs w:val="22"/>
-        </w:rPr>
-      </w:pPr>
-      <w:r>
-        <w:rPr>
-          <w:rFonts w:ascii="Courier Prime" w:hAnsi="Courier Prime"/>
-          <w:sz w:val="22"/>
-          <w:szCs w:val="22"/>
+        </w:rPr>
+      </w:pPr>
+    </w:p>
+    <w:p>
+      <w:pPr>
+        <w:rPr>
+          <w:rFonts w:ascii="Courier Prime" w:hAnsi="Courier Prime"/>
+        </w:rPr>
+      </w:pPr>
+    </w:p>
+    <w:p>
+      <w:pPr>
+        <w:rPr>
+          <w:rFonts w:ascii="Courier Prime" w:hAnsi="Courier Prime"/>
+        </w:rPr>
+      </w:pPr>
+      <w:r>
+        <w:rPr>
+          <w:rFonts w:ascii="Courier Prime" w:hAnsi="Courier Prime"/>
         </w:rPr>
         <w:t xml:space="preserve">Here you can see the “About me” section of my website. Of course, this has all been wrapped in a </w:t>
       </w:r>
@@ -1228,24 +1016,18 @@
           <w:rFonts w:ascii="Courier Prime" w:hAnsi="Courier Prime"/>
           <w:i/>
           <w:iCs/>
-          <w:sz w:val="22"/>
-          <w:szCs w:val="22"/>
         </w:rPr>
         <w:t xml:space="preserve">&lt;section&gt; </w:t>
       </w:r>
       <w:r>
         <w:rPr>
           <w:rFonts w:ascii="Courier Prime" w:hAnsi="Courier Prime"/>
-          <w:sz w:val="22"/>
-          <w:szCs w:val="22"/>
         </w:rPr>
         <w:t>tag</w:t>
       </w:r>
       <w:r>
         <w:rPr>
           <w:rFonts w:ascii="Courier Prime" w:hAnsi="Courier Prime"/>
-          <w:sz w:val="22"/>
-          <w:szCs w:val="22"/>
         </w:rPr>
         <w:t xml:space="preserve">, because it is a section of my website! There’s nothing special about </w:t>
       </w:r>
@@ -1254,16 +1036,12 @@
           <w:rFonts w:ascii="Courier Prime" w:hAnsi="Courier Prime"/>
           <w:i/>
           <w:iCs/>
-          <w:sz w:val="22"/>
-          <w:szCs w:val="22"/>
         </w:rPr>
         <w:t xml:space="preserve">&lt;section&gt; </w:t>
       </w:r>
       <w:r>
         <w:rPr>
           <w:rFonts w:ascii="Courier Prime" w:hAnsi="Courier Prime"/>
-          <w:sz w:val="22"/>
-          <w:szCs w:val="22"/>
         </w:rPr>
         <w:t xml:space="preserve">and I could have used a </w:t>
       </w:r>
@@ -1272,24 +1050,18 @@
           <w:rFonts w:ascii="Courier Prime" w:hAnsi="Courier Prime"/>
           <w:i/>
           <w:iCs/>
-          <w:sz w:val="22"/>
-          <w:szCs w:val="22"/>
         </w:rPr>
         <w:t>&lt;div&gt;</w:t>
       </w:r>
       <w:r>
         <w:rPr>
           <w:rFonts w:ascii="Courier Prime" w:hAnsi="Courier Prime"/>
-          <w:sz w:val="22"/>
-          <w:szCs w:val="22"/>
         </w:rPr>
         <w:t>, but this is a more accessible solution.</w:t>
       </w:r>
       <w:r>
         <w:rPr>
           <w:rFonts w:ascii="Courier Prime" w:hAnsi="Courier Prime"/>
-          <w:sz w:val="22"/>
-          <w:szCs w:val="22"/>
         </w:rPr>
         <w:t xml:space="preserve"> My other sections (Skills, Blog, Projects, etc) Are also wrapped in </w:t>
       </w:r>
@@ -1298,37 +1070,30 @@
           <w:rFonts w:ascii="Courier Prime" w:hAnsi="Courier Prime"/>
           <w:i/>
           <w:iCs/>
-          <w:sz w:val="22"/>
-          <w:szCs w:val="22"/>
         </w:rPr>
         <w:t xml:space="preserve">&lt;section&gt; </w:t>
       </w:r>
       <w:r>
         <w:rPr>
           <w:rFonts w:ascii="Courier Prime" w:hAnsi="Courier Prime"/>
-          <w:sz w:val="22"/>
-          <w:szCs w:val="22"/>
         </w:rPr>
         <w:t>tags, just like this one.</w:t>
       </w:r>
     </w:p>
     <w:p>
       <w:pPr>
-        <w:rPr>
-          <w:rFonts w:ascii="Courier Prime" w:hAnsi="Courier Prime"/>
-          <w:sz w:val="22"/>
-          <w:szCs w:val="22"/>
-        </w:rPr>
-      </w:pPr>
-      <w:r>
-        <w:rPr>
-          <w:rFonts w:ascii="Courier Prime" w:hAnsi="Courier Prime"/>
-          <w:sz w:val="22"/>
-          <w:szCs w:val="22"/>
-        </w:rPr>
-        <w:lastRenderedPageBreak/>
+        <w:jc w:val="center"/>
+        <w:rPr>
+          <w:rFonts w:ascii="Courier Prime" w:hAnsi="Courier Prime"/>
+        </w:rPr>
+      </w:pPr>
+      <w:r>
+        <w:rPr>
+          <w:rFonts w:ascii="Courier Prime" w:hAnsi="Courier Prime"/>
+          <w:noProof/>
+        </w:rPr>
         <w:drawing>
-          <wp:inline distT="0" distB="0" distL="0" distR="0" wp14:anchorId="72055AE5" wp14:editId="18366951">
+          <wp:inline distT="0" distB="0" distL="0" distR="0" wp14:anchorId="72055AE5" wp14:editId="3B648404">
             <wp:extent cx="6645910" cy="6522085"/>
             <wp:effectExtent l="0" t="0" r="2540" b="0"/>
             <wp:docPr id="38457184" name="Picture 1" descr="A screenshot of a computer program&#10;&#10;AI-generated content may be incorrect."/>
@@ -1368,19 +1133,270 @@
       <w:pPr>
         <w:rPr>
           <w:rFonts w:ascii="Courier Prime" w:hAnsi="Courier Prime"/>
+        </w:rPr>
+      </w:pPr>
+    </w:p>
+    <w:p>
+      <w:pPr>
+        <w:rPr>
+          <w:rFonts w:ascii="Courier Prime" w:hAnsi="Courier Prime"/>
+        </w:rPr>
+      </w:pPr>
+    </w:p>
+    <w:p>
+      <w:pPr>
+        <w:rPr>
+          <w:rFonts w:ascii="Courier Prime" w:hAnsi="Courier Prime"/>
+          <w:u w:val="single"/>
+        </w:rPr>
+      </w:pPr>
+      <w:r>
+        <w:rPr>
+          <w:rFonts w:ascii="Courier Prime" w:hAnsi="Courier Prime"/>
+        </w:rPr>
+        <w:t xml:space="preserve">Each blogpost in my Blog section are wrapped in the </w:t>
+      </w:r>
+      <w:r>
+        <w:rPr>
+          <w:rFonts w:ascii="Courier Prime" w:hAnsi="Courier Prime"/>
+          <w:i/>
+          <w:iCs/>
+        </w:rPr>
+        <w:t xml:space="preserve">&lt;article&gt; </w:t>
+      </w:r>
+      <w:r>
+        <w:rPr>
+          <w:rFonts w:ascii="Courier Prime" w:hAnsi="Courier Prime"/>
+        </w:rPr>
+        <w:t xml:space="preserve">tag. Each of them are by definition articles, so this makes sense. I considered using </w:t>
+      </w:r>
+      <w:r>
+        <w:rPr>
+          <w:rFonts w:ascii="Courier Prime" w:hAnsi="Courier Prime"/>
+          <w:i/>
+          <w:iCs/>
+        </w:rPr>
+        <w:t xml:space="preserve">&lt;section&gt; </w:t>
+      </w:r>
+      <w:r>
+        <w:rPr>
+          <w:rFonts w:ascii="Courier Prime" w:hAnsi="Courier Prime"/>
+        </w:rPr>
+        <w:t xml:space="preserve">here, but I think </w:t>
+      </w:r>
+      <w:r>
+        <w:rPr>
+          <w:rFonts w:ascii="Courier Prime" w:hAnsi="Courier Prime"/>
+          <w:i/>
+          <w:iCs/>
+        </w:rPr>
+        <w:t xml:space="preserve">&lt;article&gt; </w:t>
+      </w:r>
+      <w:r>
+        <w:rPr>
+          <w:rFonts w:ascii="Courier Prime" w:hAnsi="Courier Prime"/>
+        </w:rPr>
+        <w:t xml:space="preserve">is more specific to what a blogpost is, and as such it’s better than </w:t>
+      </w:r>
+      <w:r>
+        <w:rPr>
+          <w:rFonts w:ascii="Courier Prime" w:hAnsi="Courier Prime"/>
+          <w:i/>
+          <w:iCs/>
+        </w:rPr>
+        <w:t>&lt;section&gt;.</w:t>
+      </w:r>
+    </w:p>
+    <w:p>
+      <w:pPr>
+        <w:jc w:val="center"/>
+        <w:rPr>
+          <w:rFonts w:ascii="Courier Prime" w:hAnsi="Courier Prime"/>
+        </w:rPr>
+      </w:pPr>
+      <w:r>
+        <w:rPr>
+          <w:rFonts w:ascii="Courier Prime" w:hAnsi="Courier Prime"/>
+        </w:rPr>
+        <w:lastRenderedPageBreak/>
+        <w:drawing>
+          <wp:inline distT="0" distB="0" distL="0" distR="0" wp14:anchorId="4F58F0BA" wp14:editId="08DB4469">
+            <wp:extent cx="4944165" cy="3639058"/>
+            <wp:effectExtent l="0" t="0" r="8890" b="0"/>
+            <wp:docPr id="723282273" name="Picture 1" descr="A screen shot of a computer program&#10;&#10;AI-generated content may be incorrect."/>
+            <wp:cNvGraphicFramePr>
+              <a:graphicFrameLocks xmlns:a="http://schemas.openxmlformats.org/drawingml/2006/main" noChangeAspect="1"/>
+            </wp:cNvGraphicFramePr>
+            <a:graphic xmlns:a="http://schemas.openxmlformats.org/drawingml/2006/main">
+              <a:graphicData uri="http://schemas.openxmlformats.org/drawingml/2006/picture">
+                <pic:pic xmlns:pic="http://schemas.openxmlformats.org/drawingml/2006/picture">
+                  <pic:nvPicPr>
+                    <pic:cNvPr id="723282273" name="Picture 1" descr="A screen shot of a computer program&#10;&#10;AI-generated content may be incorrect."/>
+                    <pic:cNvPicPr/>
+                  </pic:nvPicPr>
+                  <pic:blipFill>
+                    <a:blip r:embed="rId11"/>
+                    <a:stretch>
+                      <a:fillRect/>
+                    </a:stretch>
+                  </pic:blipFill>
+                  <pic:spPr>
+                    <a:xfrm>
+                      <a:off x="0" y="0"/>
+                      <a:ext cx="4944165" cy="3639058"/>
+                    </a:xfrm>
+                    <a:prstGeom prst="rect">
+                      <a:avLst/>
+                    </a:prstGeom>
+                  </pic:spPr>
+                </pic:pic>
+              </a:graphicData>
+            </a:graphic>
+          </wp:inline>
+        </w:drawing>
+      </w:r>
+    </w:p>
+    <w:p>
+      <w:pPr>
+        <w:rPr>
+          <w:rFonts w:ascii="Courier Prime" w:hAnsi="Courier Prime"/>
+        </w:rPr>
+      </w:pPr>
+    </w:p>
+    <w:p>
+      <w:pPr>
+        <w:rPr>
+          <w:rFonts w:ascii="Courier Prime" w:hAnsi="Courier Prime"/>
+        </w:rPr>
+      </w:pPr>
+      <w:r>
+        <w:rPr>
+          <w:rFonts w:ascii="Courier Prime" w:hAnsi="Courier Prime"/>
+        </w:rPr>
+        <w:t xml:space="preserve">At the bottom of the main page, there is a section which contains my contact details, it’s far smaller than the rest of the sections, so why not class it as a footer? I’m using the </w:t>
+      </w:r>
+      <w:r>
+        <w:rPr>
+          <w:rFonts w:ascii="Courier Prime" w:hAnsi="Courier Prime"/>
+          <w:i/>
+          <w:iCs/>
+        </w:rPr>
+        <w:t xml:space="preserve">&lt;footer&gt; </w:t>
+      </w:r>
+      <w:r>
+        <w:rPr>
+          <w:rFonts w:ascii="Courier Prime" w:hAnsi="Courier Prime"/>
+        </w:rPr>
+        <w:t xml:space="preserve">tag instead of the </w:t>
+      </w:r>
+      <w:r>
+        <w:rPr>
+          <w:rFonts w:ascii="Courier Prime" w:hAnsi="Courier Prime"/>
+          <w:i/>
+          <w:iCs/>
+        </w:rPr>
+        <w:t xml:space="preserve">&lt;section&gt; </w:t>
+      </w:r>
+      <w:r>
+        <w:rPr>
+          <w:rFonts w:ascii="Courier Prime" w:hAnsi="Courier Prime"/>
+        </w:rPr>
+        <w:t xml:space="preserve">tag here. While I could have used </w:t>
+      </w:r>
+      <w:r>
+        <w:rPr>
+          <w:rFonts w:ascii="Courier Prime" w:hAnsi="Courier Prime"/>
+          <w:i/>
+          <w:iCs/>
+        </w:rPr>
+        <w:t xml:space="preserve">&lt;section&gt; </w:t>
+      </w:r>
+      <w:r>
+        <w:rPr>
+          <w:rFonts w:ascii="Courier Prime" w:hAnsi="Courier Prime"/>
+        </w:rPr>
+        <w:t xml:space="preserve">or </w:t>
+      </w:r>
+      <w:r>
+        <w:rPr>
+          <w:rFonts w:ascii="Courier Prime" w:hAnsi="Courier Prime"/>
+          <w:i/>
+          <w:iCs/>
+        </w:rPr>
+        <w:t xml:space="preserve">&lt;footer&gt; </w:t>
+      </w:r>
+      <w:r>
+        <w:rPr>
+          <w:rFonts w:ascii="Courier Prime" w:hAnsi="Courier Prime"/>
+        </w:rPr>
+        <w:t xml:space="preserve">(as both are semantic elements) I went with </w:t>
+      </w:r>
+      <w:r>
+        <w:rPr>
+          <w:rFonts w:ascii="Courier Prime" w:hAnsi="Courier Prime"/>
+          <w:i/>
+          <w:iCs/>
+        </w:rPr>
+        <w:t xml:space="preserve">&lt;footer&gt; </w:t>
+      </w:r>
+      <w:r>
+        <w:rPr>
+          <w:rFonts w:ascii="Courier Prime" w:hAnsi="Courier Prime"/>
+        </w:rPr>
+        <w:t>as this might signal to a screen reader that this is nearing the end of the page.</w:t>
+      </w:r>
+    </w:p>
+    <w:p>
+      <w:pPr>
+        <w:jc w:val="center"/>
+        <w:rPr>
+          <w:rFonts w:ascii="Courier Prime" w:hAnsi="Courier Prime"/>
           <w:sz w:val="22"/>
           <w:szCs w:val="22"/>
         </w:rPr>
       </w:pPr>
-    </w:p>
-    <w:p>
-      <w:pPr>
+      <w:r>
         <w:rPr>
           <w:rFonts w:ascii="Courier Prime" w:hAnsi="Courier Prime"/>
           <w:sz w:val="22"/>
           <w:szCs w:val="22"/>
         </w:rPr>
-      </w:pPr>
+        <w:drawing>
+          <wp:inline distT="0" distB="0" distL="0" distR="0" wp14:anchorId="5E3F19DD" wp14:editId="0ADEE76E">
+            <wp:extent cx="2991267" cy="3820058"/>
+            <wp:effectExtent l="0" t="0" r="0" b="9525"/>
+            <wp:docPr id="849653590" name="Picture 1" descr="A screen shot of a computer screen&#10;&#10;AI-generated content may be incorrect."/>
+            <wp:cNvGraphicFramePr>
+              <a:graphicFrameLocks xmlns:a="http://schemas.openxmlformats.org/drawingml/2006/main" noChangeAspect="1"/>
+            </wp:cNvGraphicFramePr>
+            <a:graphic xmlns:a="http://schemas.openxmlformats.org/drawingml/2006/main">
+              <a:graphicData uri="http://schemas.openxmlformats.org/drawingml/2006/picture">
+                <pic:pic xmlns:pic="http://schemas.openxmlformats.org/drawingml/2006/picture">
+                  <pic:nvPicPr>
+                    <pic:cNvPr id="849653590" name="Picture 1" descr="A screen shot of a computer screen&#10;&#10;AI-generated content may be incorrect."/>
+                    <pic:cNvPicPr/>
+                  </pic:nvPicPr>
+                  <pic:blipFill>
+                    <a:blip r:embed="rId12"/>
+                    <a:stretch>
+                      <a:fillRect/>
+                    </a:stretch>
+                  </pic:blipFill>
+                  <pic:spPr>
+                    <a:xfrm>
+                      <a:off x="0" y="0"/>
+                      <a:ext cx="2991267" cy="3820058"/>
+                    </a:xfrm>
+                    <a:prstGeom prst="rect">
+                      <a:avLst/>
+                    </a:prstGeom>
+                  </pic:spPr>
+                </pic:pic>
+              </a:graphicData>
+            </a:graphic>
+          </wp:inline>
+        </w:drawing>
+      </w:r>
     </w:p>
     <w:p>
       <w:pPr>
@@ -1408,7 +1424,556 @@
     </w:p>
     <w:p>
       <w:pPr>
-        <w:jc w:val="both"/>
+        <w:pStyle w:val="Heading2"/>
+        <w:rPr>
+          <w:rFonts w:ascii="Courier Prime" w:hAnsi="Courier Prime"/>
+          <w:sz w:val="28"/>
+          <w:szCs w:val="28"/>
+        </w:rPr>
+      </w:pPr>
+      <w:r>
+        <w:rPr>
+          <w:rFonts w:ascii="Courier Prime" w:hAnsi="Courier Prime"/>
+          <w:sz w:val="28"/>
+          <w:szCs w:val="28"/>
+        </w:rPr>
+        <w:lastRenderedPageBreak/>
+        <w:t>Site Structure and Navigation</w:t>
+      </w:r>
+    </w:p>
+    <w:p>
+      <w:pPr>
+        <w:rPr>
+          <w:rFonts w:ascii="Courier Prime" w:hAnsi="Courier Prime"/>
+        </w:rPr>
+      </w:pPr>
+      <w:r>
+        <w:rPr>
+          <w:rFonts w:ascii="Courier Prime" w:hAnsi="Courier Prime"/>
+        </w:rPr>
+        <w:t>The website is structured as follows: There are seven sections on the website:</w:t>
+      </w:r>
+    </w:p>
+    <w:p>
+      <w:pPr>
+        <w:pStyle w:val="ListParagraph"/>
+        <w:numPr>
+          <w:ilvl w:val="0"/>
+          <w:numId w:val="4"/>
+        </w:numPr>
+        <w:rPr>
+          <w:rFonts w:ascii="Courier Prime" w:hAnsi="Courier Prime"/>
+        </w:rPr>
+      </w:pPr>
+      <w:r>
+        <w:rPr>
+          <w:rFonts w:ascii="Courier Prime" w:hAnsi="Courier Prime"/>
+        </w:rPr>
+        <w:t>Homepage</w:t>
+      </w:r>
+    </w:p>
+    <w:p>
+      <w:pPr>
+        <w:pStyle w:val="ListParagraph"/>
+        <w:numPr>
+          <w:ilvl w:val="0"/>
+          <w:numId w:val="4"/>
+        </w:numPr>
+        <w:rPr>
+          <w:rFonts w:ascii="Courier Prime" w:hAnsi="Courier Prime"/>
+        </w:rPr>
+      </w:pPr>
+      <w:r>
+        <w:rPr>
+          <w:rFonts w:ascii="Courier Prime" w:hAnsi="Courier Prime"/>
+        </w:rPr>
+        <w:t>About me</w:t>
+      </w:r>
+    </w:p>
+    <w:p>
+      <w:pPr>
+        <w:pStyle w:val="ListParagraph"/>
+        <w:numPr>
+          <w:ilvl w:val="0"/>
+          <w:numId w:val="4"/>
+        </w:numPr>
+        <w:rPr>
+          <w:rFonts w:ascii="Courier Prime" w:hAnsi="Courier Prime"/>
+        </w:rPr>
+      </w:pPr>
+      <w:r>
+        <w:rPr>
+          <w:rFonts w:ascii="Courier Prime" w:hAnsi="Courier Prime"/>
+        </w:rPr>
+        <w:t>Skills</w:t>
+      </w:r>
+    </w:p>
+    <w:p>
+      <w:pPr>
+        <w:pStyle w:val="ListParagraph"/>
+        <w:numPr>
+          <w:ilvl w:val="0"/>
+          <w:numId w:val="4"/>
+        </w:numPr>
+        <w:rPr>
+          <w:rFonts w:ascii="Courier Prime" w:hAnsi="Courier Prime"/>
+        </w:rPr>
+      </w:pPr>
+      <w:r>
+        <w:rPr>
+          <w:rFonts w:ascii="Courier Prime" w:hAnsi="Courier Prime"/>
+        </w:rPr>
+        <w:t>Projects</w:t>
+      </w:r>
+    </w:p>
+    <w:p>
+      <w:pPr>
+        <w:pStyle w:val="ListParagraph"/>
+        <w:numPr>
+          <w:ilvl w:val="0"/>
+          <w:numId w:val="4"/>
+        </w:numPr>
+        <w:rPr>
+          <w:rFonts w:ascii="Courier Prime" w:hAnsi="Courier Prime"/>
+        </w:rPr>
+      </w:pPr>
+      <w:r>
+        <w:rPr>
+          <w:rFonts w:ascii="Courier Prime" w:hAnsi="Courier Prime"/>
+        </w:rPr>
+        <w:t>Blog</w:t>
+      </w:r>
+    </w:p>
+    <w:p>
+      <w:pPr>
+        <w:pStyle w:val="ListParagraph"/>
+        <w:numPr>
+          <w:ilvl w:val="0"/>
+          <w:numId w:val="4"/>
+        </w:numPr>
+        <w:rPr>
+          <w:rFonts w:ascii="Courier Prime" w:hAnsi="Courier Prime"/>
+        </w:rPr>
+      </w:pPr>
+      <w:r>
+        <w:rPr>
+          <w:rFonts w:ascii="Courier Prime" w:hAnsi="Courier Prime"/>
+        </w:rPr>
+        <w:t>Contact</w:t>
+      </w:r>
+    </w:p>
+    <w:p>
+      <w:pPr>
+        <w:pStyle w:val="ListParagraph"/>
+        <w:numPr>
+          <w:ilvl w:val="0"/>
+          <w:numId w:val="4"/>
+        </w:numPr>
+        <w:rPr>
+          <w:rFonts w:ascii="Courier Prime" w:hAnsi="Courier Prime"/>
+        </w:rPr>
+      </w:pPr>
+      <w:r>
+        <w:rPr>
+          <w:rFonts w:ascii="Courier Prime" w:hAnsi="Courier Prime"/>
+        </w:rPr>
+        <w:t>Admin</w:t>
+      </w:r>
+    </w:p>
+    <w:p>
+      <w:pPr>
+        <w:rPr>
+          <w:rFonts w:ascii="Courier Prime" w:hAnsi="Courier Prime"/>
+        </w:rPr>
+      </w:pPr>
+      <w:r>
+        <w:rPr>
+          <w:rFonts w:ascii="Courier Prime" w:hAnsi="Courier Prime"/>
+        </w:rPr>
+        <w:t>Of these sections, four of them (Homepage, About me, Skills, Contact) are on the same page. You need only scroll down from the Homepage to find the Skills section, for example. The other three are external. I decided to place the Projects and Blog sections on their own webpage as they will have an arbitrarily large amount of content which will grow as I increase my portfolio. This means that if they were all on one webpage, they would take up loads of space, and it would take ages to scroll through them. The admin section is on a separate page as it doesn’t contain any useful information to the common user and thus shouldn’t necessarily be displayed to them (this page is accessible via a link at the bottom of the homepage.)</w:t>
+      </w:r>
+    </w:p>
+    <w:p>
+      <w:pPr>
+        <w:rPr>
+          <w:rFonts w:ascii="Courier Prime" w:hAnsi="Courier Prime"/>
+        </w:rPr>
+      </w:pPr>
+    </w:p>
+    <w:p>
+      <w:pPr>
+        <w:rPr>
+          <w:rFonts w:ascii="Courier Prime" w:hAnsi="Courier Prime"/>
+          <w:u w:val="single"/>
+        </w:rPr>
+      </w:pPr>
+      <w:r>
+        <w:rPr>
+          <w:rFonts w:ascii="Courier Prime" w:hAnsi="Courier Prime"/>
+          <w:u w:val="single"/>
+        </w:rPr>
+        <w:t>Homepage</w:t>
+      </w:r>
+    </w:p>
+    <w:p>
+      <w:pPr>
+        <w:rPr>
+          <w:rFonts w:ascii="Courier Prime" w:hAnsi="Courier Prime"/>
+        </w:rPr>
+      </w:pPr>
+      <w:r>
+        <w:rPr>
+          <w:rFonts w:ascii="Courier Prime" w:hAnsi="Courier Prime"/>
+        </w:rPr>
+        <w:t xml:space="preserve">The Homepage contains a navigation menu. This is a horizontal list of items, starting with my name “Luka FB Lepkowski” and then a set of hyperlinks (using the </w:t>
+      </w:r>
+      <w:r>
+        <w:rPr>
+          <w:rFonts w:ascii="Courier Prime" w:hAnsi="Courier Prime"/>
+          <w:i/>
+          <w:iCs/>
+        </w:rPr>
+        <w:t xml:space="preserve">&lt;a&gt; </w:t>
+      </w:r>
+      <w:r>
+        <w:rPr>
+          <w:rFonts w:ascii="Courier Prime" w:hAnsi="Courier Prime"/>
+        </w:rPr>
+        <w:t>tag). These hyperlinks point to each other section of the website (other than Admin), and can be used either to automatically scroll to a section, or link to a section depending on if that section is internal or external.</w:t>
+      </w:r>
+    </w:p>
+    <w:p>
+      <w:pPr>
+        <w:rPr>
+          <w:rFonts w:ascii="Courier Prime" w:hAnsi="Courier Prime"/>
+        </w:rPr>
+      </w:pPr>
+    </w:p>
+    <w:p>
+      <w:pPr>
+        <w:rPr>
+          <w:rFonts w:ascii="Courier Prime" w:hAnsi="Courier Prime"/>
+        </w:rPr>
+      </w:pPr>
+      <w:r>
+        <w:rPr>
+          <w:rFonts w:ascii="Courier Prime" w:hAnsi="Courier Prime"/>
+        </w:rPr>
+        <w:t>The homepage also contains a vertical list of hyperlinks to my various social media platforms (github, itch.io, linkedin, bluesky). While there is a section for contact at the bottom of the page, having these platforms immediately accessible makes it easier for someone coming to the website to quickly see what I’ve done, on a platform they are already potentially familiar with.</w:t>
+      </w:r>
+    </w:p>
+    <w:p>
+      <w:pPr>
+        <w:rPr>
+          <w:rFonts w:ascii="Courier Prime" w:hAnsi="Courier Prime"/>
+        </w:rPr>
+      </w:pPr>
+    </w:p>
+    <w:p>
+      <w:pPr>
+        <w:rPr>
+          <w:rFonts w:ascii="Courier Prime" w:hAnsi="Courier Prime"/>
+        </w:rPr>
+      </w:pPr>
+      <w:r>
+        <w:rPr>
+          <w:rFonts w:ascii="Courier Prime" w:hAnsi="Courier Prime"/>
+          <w:u w:val="single"/>
+        </w:rPr>
+        <w:t>About me</w:t>
+      </w:r>
+    </w:p>
+    <w:p>
+      <w:pPr>
+        <w:rPr>
+          <w:rFonts w:ascii="Courier Prime" w:hAnsi="Courier Prime"/>
+        </w:rPr>
+      </w:pPr>
+      <w:r>
+        <w:rPr>
+          <w:rFonts w:ascii="Courier Prime" w:hAnsi="Courier Prime"/>
+        </w:rPr>
+        <w:t xml:space="preserve">The about me section contains a photograph of myself, my name and epithet, and a few paragraphs of me talking about my ambitions and interests. I chose a silly photo of myself as I think showing I am a more creative person than a professional, business type is important </w:t>
+      </w:r>
+      <w:r>
+        <w:rPr>
+          <w:rFonts w:ascii="Courier Prime" w:hAnsi="Courier Prime"/>
+        </w:rPr>
+        <w:lastRenderedPageBreak/>
+        <w:t>considering I want to primarily work in game development. Showing I am a character is important.</w:t>
+      </w:r>
+    </w:p>
+    <w:p>
+      <w:pPr>
+        <w:rPr>
+          <w:rFonts w:ascii="Courier Prime" w:hAnsi="Courier Prime"/>
+        </w:rPr>
+      </w:pPr>
+    </w:p>
+    <w:p>
+      <w:pPr>
+        <w:rPr>
+          <w:rFonts w:ascii="Courier Prime" w:hAnsi="Courier Prime"/>
+          <w:u w:val="single"/>
+        </w:rPr>
+      </w:pPr>
+      <w:r>
+        <w:rPr>
+          <w:rFonts w:ascii="Courier Prime" w:hAnsi="Courier Prime"/>
+          <w:u w:val="single"/>
+        </w:rPr>
+        <w:t>Skills</w:t>
+      </w:r>
+    </w:p>
+    <w:p>
+      <w:pPr>
+        <w:rPr>
+          <w:rFonts w:ascii="Courier Prime" w:hAnsi="Courier Prime"/>
+        </w:rPr>
+      </w:pPr>
+      <w:r>
+        <w:rPr>
+          <w:rFonts w:ascii="Courier Prime" w:hAnsi="Courier Prime"/>
+        </w:rPr>
+        <w:t>The skills section consists of three lists (Backend, Game Development, and Frontend) all of which contain a set of photos and labels for those photos. These photos are the logos of certain programming languages or frameworks (PHP, OpenGL, JS etc), labelled with their name (as some of the logos might not be the most known, LWJGL for example.) I didn’t want to focus too much on my skills, but showing a breadth of knowledge is important here.</w:t>
+      </w:r>
+    </w:p>
+    <w:p>
+      <w:pPr>
+        <w:rPr>
+          <w:rFonts w:ascii="Courier Prime" w:hAnsi="Courier Prime"/>
+        </w:rPr>
+      </w:pPr>
+    </w:p>
+    <w:p>
+      <w:pPr>
+        <w:rPr>
+          <w:rFonts w:ascii="Courier Prime" w:hAnsi="Courier Prime"/>
+          <w:u w:val="single"/>
+        </w:rPr>
+      </w:pPr>
+      <w:r>
+        <w:rPr>
+          <w:rFonts w:ascii="Courier Prime" w:hAnsi="Courier Prime"/>
+          <w:u w:val="single"/>
+        </w:rPr>
+        <w:t>Projects</w:t>
+      </w:r>
+    </w:p>
+    <w:p>
+      <w:pPr>
+        <w:rPr>
+          <w:rFonts w:ascii="Courier Prime" w:hAnsi="Courier Prime"/>
+        </w:rPr>
+      </w:pPr>
+      <w:r>
+        <w:rPr>
+          <w:rFonts w:ascii="Courier Prime" w:hAnsi="Courier Prime"/>
+        </w:rPr>
+        <w:t xml:space="preserve">The projects section is on a separate page, as I expect it might grow in the future. It’s a big list of project </w:t>
+      </w:r>
+      <w:r>
+        <w:rPr>
+          <w:rFonts w:ascii="Courier Prime" w:hAnsi="Courier Prime"/>
+          <w:i/>
+          <w:iCs/>
+        </w:rPr>
+        <w:t>&lt;section&gt;</w:t>
+      </w:r>
+      <w:r>
+        <w:rPr>
+          <w:rFonts w:ascii="Courier Prime" w:hAnsi="Courier Prime"/>
+          <w:i/>
+          <w:iCs/>
+        </w:rPr>
+        <w:t xml:space="preserve"> </w:t>
+      </w:r>
+      <w:r>
+        <w:rPr>
+          <w:rFonts w:ascii="Courier Prime" w:hAnsi="Courier Prime"/>
+        </w:rPr>
+        <w:t>elements</w:t>
+      </w:r>
+      <w:r>
+        <w:rPr>
+          <w:rFonts w:ascii="Courier Prime" w:hAnsi="Courier Prime"/>
+        </w:rPr>
+        <w:t>, each of which containing a Name, Release Date, Description, and links to source code / download. All the content here is taken from my old website, which ran off PHP. This was originally loaded via a CSV file, which I intend to implement in the second phase of this project.</w:t>
+      </w:r>
+    </w:p>
+    <w:p>
+      <w:pPr>
+        <w:rPr>
+          <w:rFonts w:ascii="Courier Prime" w:hAnsi="Courier Prime"/>
+        </w:rPr>
+      </w:pPr>
+    </w:p>
+    <w:p>
+      <w:pPr>
+        <w:rPr>
+          <w:rFonts w:ascii="Courier Prime" w:hAnsi="Courier Prime"/>
+          <w:u w:val="single"/>
+        </w:rPr>
+      </w:pPr>
+      <w:r>
+        <w:rPr>
+          <w:rFonts w:ascii="Courier Prime" w:hAnsi="Courier Prime"/>
+          <w:u w:val="single"/>
+        </w:rPr>
+        <w:t>Blog</w:t>
+      </w:r>
+    </w:p>
+    <w:p>
+      <w:r>
+        <w:rPr>
+          <w:rFonts w:ascii="Courier Prime" w:hAnsi="Courier Prime"/>
+        </w:rPr>
+        <w:t xml:space="preserve">Like the Projects section, the Blog is on a separate page, as I can expect it to grow in the future (despite only having one entry now.) It’s a list (or, at least, it will be) of </w:t>
+      </w:r>
+      <w:r>
+        <w:rPr>
+          <w:rFonts w:ascii="Courier Prime" w:hAnsi="Courier Prime"/>
+          <w:i/>
+          <w:iCs/>
+        </w:rPr>
+        <w:t xml:space="preserve">&lt;article&gt; </w:t>
+      </w:r>
+      <w:r>
+        <w:rPr>
+          <w:rFonts w:ascii="Courier Prime" w:hAnsi="Courier Prime"/>
+        </w:rPr>
+        <w:t>elements, all containing a Title, Publish Date and Content. I think loading all of this from a CSV file in the future could be a good idea, as this way I could shorten them to a “Read more” sort of thing.</w:t>
+      </w:r>
+    </w:p>
+    <w:p>
+      <w:pPr>
+        <w:rPr>
+          <w:rFonts w:ascii="Courier Prime" w:hAnsi="Courier Prime"/>
+        </w:rPr>
+      </w:pPr>
+    </w:p>
+    <w:p>
+      <w:pPr>
+        <w:rPr>
+          <w:rFonts w:ascii="Courier Prime" w:hAnsi="Courier Prime"/>
+        </w:rPr>
+      </w:pPr>
+      <w:r>
+        <w:rPr>
+          <w:rFonts w:ascii="Courier Prime" w:hAnsi="Courier Prime"/>
+          <w:u w:val="single"/>
+        </w:rPr>
+        <w:t>Contact</w:t>
+      </w:r>
+    </w:p>
+    <w:p>
+      <w:pPr>
+        <w:rPr>
+          <w:rFonts w:ascii="Courier Prime" w:hAnsi="Courier Prime"/>
+        </w:rPr>
+      </w:pPr>
+      <w:r>
+        <w:rPr>
+          <w:rFonts w:ascii="Courier Prime" w:hAnsi="Courier Prime"/>
+        </w:rPr>
+        <w:t>This is a mini section at the bottom of the homepage, containing my email, BlueSky address, and a repeat of each social media shown in the Homepage (they should also be here, as they’re points of contact). This is also where I’ve hidden the admin page access, although that’s just because it’s at the bottom of the page.</w:t>
+      </w:r>
+    </w:p>
+    <w:p>
+      <w:pPr>
+        <w:rPr>
+          <w:rFonts w:ascii="Courier Prime" w:hAnsi="Courier Prime"/>
+        </w:rPr>
+      </w:pPr>
+    </w:p>
+    <w:p>
+      <w:pPr>
+        <w:rPr>
+          <w:rFonts w:ascii="Courier Prime" w:hAnsi="Courier Prime"/>
+          <w:u w:val="single"/>
+        </w:rPr>
+      </w:pPr>
+      <w:r>
+        <w:rPr>
+          <w:rFonts w:ascii="Courier Prime" w:hAnsi="Courier Prime"/>
+          <w:u w:val="single"/>
+        </w:rPr>
+        <w:t>Admin</w:t>
+      </w:r>
+    </w:p>
+    <w:p>
+      <w:pPr>
+        <w:rPr>
+          <w:rFonts w:ascii="Courier Prime" w:hAnsi="Courier Prime"/>
+        </w:rPr>
+      </w:pPr>
+      <w:r>
+        <w:rPr>
+          <w:rFonts w:ascii="Courier Prime" w:hAnsi="Courier Prime"/>
+        </w:rPr>
+        <w:t>The admin page contains a log-in form, asking for a Username and Password field. That’s it for now, and the form doesn’t do anything right now because we haven’t done the backend section.</w:t>
+      </w:r>
+    </w:p>
+    <w:p>
+      <w:pPr>
+        <w:rPr>
+          <w:rFonts w:ascii="Courier Prime" w:hAnsi="Courier Prime"/>
+          <w:u w:val="single"/>
+        </w:rPr>
+      </w:pPr>
+    </w:p>
+    <w:p>
+      <w:pPr>
+        <w:pStyle w:val="Heading2"/>
+        <w:rPr>
+          <w:rFonts w:ascii="Courier Prime" w:hAnsi="Courier Prime"/>
+          <w:sz w:val="24"/>
+          <w:szCs w:val="24"/>
+        </w:rPr>
+      </w:pPr>
+      <w:r>
+        <w:rPr>
+          <w:rFonts w:ascii="Courier Prime" w:hAnsi="Courier Prime"/>
+          <w:sz w:val="24"/>
+          <w:szCs w:val="24"/>
+        </w:rPr>
+        <w:lastRenderedPageBreak/>
+        <w:t>Justification of content arrangement</w:t>
+      </w:r>
+    </w:p>
+    <w:p>
+      <w:pPr>
+        <w:rPr>
+          <w:rFonts w:ascii="Courier Prime" w:hAnsi="Courier Prime"/>
+        </w:rPr>
+      </w:pPr>
+      <w:r>
+        <w:rPr>
+          <w:rFonts w:ascii="Courier Prime" w:hAnsi="Courier Prime"/>
+        </w:rPr>
+        <w:t>I’ve already written about it a bit previously,</w:t>
+      </w:r>
+      <w:r>
+        <w:rPr>
+          <w:rFonts w:ascii="Courier Prime" w:hAnsi="Courier Prime"/>
+        </w:rPr>
+        <w:t xml:space="preserve"> but I think putting the Projects and Blog section on separate pages is wise. They both might grow to contain an extremely large amount of data, and as such they will need to be contained. It’s important that people aren’t forced to trod through it when trying to access other parts of the website. The about me section, and the skills section should be on the front page of the website, I believe, as they are more instantly accessible to users. More people will be interested in the About me section than the Blog, for example (and it’s only short)</w:t>
+      </w:r>
+      <w:r>
+        <w:rPr>
+          <w:rFonts w:ascii="Courier Prime" w:hAnsi="Courier Prime"/>
+        </w:rPr>
+        <w:t>.</w:t>
+      </w:r>
+      <w:r>
+        <w:rPr>
+          <w:rFonts w:ascii="Courier Prime" w:hAnsi="Courier Prime"/>
+        </w:rPr>
+        <w:t xml:space="preserve"> I’ve implemented a nice scrolling transition to these pages when using the navigation bar aswell.</w:t>
+      </w:r>
+    </w:p>
+    <w:p>
+      <w:pPr>
         <w:rPr>
           <w:rFonts w:ascii="Courier Prime" w:hAnsi="Courier Prime"/>
           <w:sz w:val="22"/>
@@ -1418,7 +1983,6 @@
     </w:p>
     <w:p>
       <w:pPr>
-        <w:jc w:val="center"/>
         <w:rPr>
           <w:rFonts w:ascii="Courier Prime" w:hAnsi="Courier Prime"/>
           <w:sz w:val="22"/>
@@ -1428,7 +1992,24 @@
     </w:p>
     <w:p>
       <w:pPr>
-        <w:jc w:val="center"/>
+        <w:pStyle w:val="Heading2"/>
+        <w:rPr>
+          <w:rFonts w:ascii="Courier Prime" w:hAnsi="Courier Prime"/>
+          <w:sz w:val="28"/>
+          <w:szCs w:val="28"/>
+        </w:rPr>
+      </w:pPr>
+      <w:r>
+        <w:rPr>
+          <w:rFonts w:ascii="Courier Prime" w:hAnsi="Courier Prime"/>
+          <w:sz w:val="28"/>
+          <w:szCs w:val="28"/>
+        </w:rPr>
+        <w:t>User Interface</w:t>
+      </w:r>
+    </w:p>
+    <w:p>
+      <w:pPr>
         <w:rPr>
           <w:rFonts w:ascii="Courier Prime" w:hAnsi="Courier Prime"/>
           <w:sz w:val="22"/>
@@ -1438,15 +2019,6 @@
     </w:p>
     <w:p>
       <w:pPr>
-        <w:rPr>
-          <w:rFonts w:ascii="Courier Prime" w:hAnsi="Courier Prime"/>
-          <w:sz w:val="22"/>
-          <w:szCs w:val="22"/>
-        </w:rPr>
-      </w:pPr>
-    </w:p>
-    <w:p>
-      <w:pPr>
         <w:pStyle w:val="Heading2"/>
         <w:rPr>
           <w:rFonts w:ascii="Courier Prime" w:hAnsi="Courier Prime"/>
@@ -1460,61 +2032,6 @@
           <w:sz w:val="28"/>
           <w:szCs w:val="28"/>
         </w:rPr>
-        <w:t>Site Structure and Navigation</w:t>
-      </w:r>
-    </w:p>
-    <w:p>
-      <w:pPr>
-        <w:rPr>
-          <w:rFonts w:ascii="Courier Prime" w:hAnsi="Courier Prime"/>
-          <w:sz w:val="22"/>
-          <w:szCs w:val="22"/>
-        </w:rPr>
-      </w:pPr>
-    </w:p>
-    <w:p>
-      <w:pPr>
-        <w:pStyle w:val="Heading2"/>
-        <w:rPr>
-          <w:rFonts w:ascii="Courier Prime" w:hAnsi="Courier Prime"/>
-          <w:sz w:val="28"/>
-          <w:szCs w:val="28"/>
-        </w:rPr>
-      </w:pPr>
-      <w:r>
-        <w:rPr>
-          <w:rFonts w:ascii="Courier Prime" w:hAnsi="Courier Prime"/>
-          <w:sz w:val="28"/>
-          <w:szCs w:val="28"/>
-        </w:rPr>
-        <w:t>User Interface</w:t>
-      </w:r>
-    </w:p>
-    <w:p>
-      <w:pPr>
-        <w:rPr>
-          <w:rFonts w:ascii="Courier Prime" w:hAnsi="Courier Prime"/>
-          <w:sz w:val="22"/>
-          <w:szCs w:val="22"/>
-        </w:rPr>
-      </w:pPr>
-    </w:p>
-    <w:p>
-      <w:pPr>
-        <w:pStyle w:val="Heading2"/>
-        <w:rPr>
-          <w:rFonts w:ascii="Courier Prime" w:hAnsi="Courier Prime"/>
-          <w:sz w:val="28"/>
-          <w:szCs w:val="28"/>
-        </w:rPr>
-      </w:pPr>
-      <w:r>
-        <w:rPr>
-          <w:rFonts w:ascii="Courier Prime" w:hAnsi="Courier Prime"/>
-          <w:sz w:val="28"/>
-          <w:szCs w:val="28"/>
-        </w:rPr>
-        <w:lastRenderedPageBreak/>
         <w:t>Design Rationale</w:t>
       </w:r>
     </w:p>
@@ -1532,6 +2049,232 @@
 <file path=word/numbering.xml><?xml version="1.0" encoding="utf-8"?>
 <w:numbering xmlns:wpc="http://schemas.microsoft.com/office/word/2010/wordprocessingCanvas" xmlns:cx="http://schemas.microsoft.com/office/drawing/2014/chartex" xmlns:cx1="http://schemas.microsoft.com/office/drawing/2015/9/8/chartex" xmlns:cx2="http://schemas.microsoft.com/office/drawing/2015/10/21/chartex" xmlns:cx3="http://schemas.microsoft.com/office/drawing/2016/5/9/chartex" xmlns:cx4="http://schemas.microsoft.com/office/drawing/2016/5/10/chartex" xmlns:cx5="http://schemas.microsoft.com/office/drawing/2016/5/11/chartex" xmlns:cx6="http://schemas.microsoft.com/office/drawing/2016/5/12/chartex" xmlns:cx7="http://schemas.microsoft.com/office/drawing/2016/5/13/chartex" xmlns:cx8="http://schemas.microsoft.com/office/drawing/2016/5/14/chartex" xmlns:mc="http://schemas.openxmlformats.org/markup-compatibility/2006" xmlns:aink="http://schemas.microsoft.com/office/drawing/2016/ink" xmlns:am3d="http://schemas.microsoft.com/office/drawing/2017/model3d" xmlns:o="urn:schemas-microsoft-com:office:office" xmlns:oel="http://schemas.microsoft.com/office/2019/extlst" xmlns:r="http://schemas.openxmlformats.org/officeDocument/2006/relationships" xmlns:m="http://schemas.openxmlformats.org/officeDocument/2006/math" xmlns:v="urn:schemas-microsoft-com:vml" xmlns:wp14="http://schemas.microsoft.com/office/word/2010/wordprocessingDrawing" xmlns:wp="http://schemas.openxmlformats.org/drawingml/2006/wordprocessingDrawing" xmlns:w10="urn:schemas-microsoft-com:office:word" xmlns:w="http://schemas.openxmlformats.org/wordprocessingml/2006/main" xmlns:w14="http://schemas.microsoft.com/office/word/2010/wordml" xmlns:w15="http://schemas.microsoft.com/office/word/2012/wordml" xmlns:w16cex="http://schemas.microsoft.com/office/word/2018/wordml/cex" xmlns:w16cid="http://schemas.microsoft.com/office/word/2016/wordml/cid" xmlns:w16="http://schemas.microsoft.com/office/word/2018/wordml" xmlns:w16du="http://schemas.microsoft.com/office/word/2023/wordml/word16du" xmlns:w16sdtdh="http://schemas.microsoft.com/office/word/2020/wordml/sdtdatahash" xmlns:w16sdtfl="http://schemas.microsoft.com/office/word/2024/wordml/sdtformatlock" xmlns:w16se="http://schemas.microsoft.com/office/word/2015/wordml/symex" xmlns:wpg="http://schemas.microsoft.com/office/word/2010/wordprocessingGroup" xmlns:wpi="http://schemas.microsoft.com/office/word/2010/wordprocessingInk" xmlns:wne="http://schemas.microsoft.com/office/word/2006/wordml" xmlns:wps="http://schemas.microsoft.com/office/word/2010/wordprocessingShape" mc:Ignorable="w14 w15 w16se w16cid w16 w16cex w16sdtdh w16sdtfl w16du wp14">
   <w:abstractNum w:abstractNumId="0" w15:restartNumberingAfterBreak="0">
+    <w:nsid w:val="1D7B1FF8"/>
+    <w:multiLevelType w:val="hybridMultilevel"/>
+    <w:tmpl w:val="62F6F6CC"/>
+    <w:lvl w:ilvl="0" w:tplc="08090001">
+      <w:start w:val="1"/>
+      <w:numFmt w:val="bullet"/>
+      <w:lvlText w:val=""/>
+      <w:lvlJc w:val="left"/>
+      <w:pPr>
+        <w:ind w:left="720" w:hanging="360"/>
+      </w:pPr>
+      <w:rPr>
+        <w:rFonts w:ascii="Symbol" w:hAnsi="Symbol" w:hint="default"/>
+      </w:rPr>
+    </w:lvl>
+    <w:lvl w:ilvl="1" w:tplc="08090003" w:tentative="1">
+      <w:start w:val="1"/>
+      <w:numFmt w:val="bullet"/>
+      <w:lvlText w:val="o"/>
+      <w:lvlJc w:val="left"/>
+      <w:pPr>
+        <w:ind w:left="1440" w:hanging="360"/>
+      </w:pPr>
+      <w:rPr>
+        <w:rFonts w:ascii="Courier New" w:hAnsi="Courier New" w:cs="Courier New" w:hint="default"/>
+      </w:rPr>
+    </w:lvl>
+    <w:lvl w:ilvl="2" w:tplc="08090005" w:tentative="1">
+      <w:start w:val="1"/>
+      <w:numFmt w:val="bullet"/>
+      <w:lvlText w:val=""/>
+      <w:lvlJc w:val="left"/>
+      <w:pPr>
+        <w:ind w:left="2160" w:hanging="360"/>
+      </w:pPr>
+      <w:rPr>
+        <w:rFonts w:ascii="Wingdings" w:hAnsi="Wingdings" w:hint="default"/>
+      </w:rPr>
+    </w:lvl>
+    <w:lvl w:ilvl="3" w:tplc="08090001" w:tentative="1">
+      <w:start w:val="1"/>
+      <w:numFmt w:val="bullet"/>
+      <w:lvlText w:val=""/>
+      <w:lvlJc w:val="left"/>
+      <w:pPr>
+        <w:ind w:left="2880" w:hanging="360"/>
+      </w:pPr>
+      <w:rPr>
+        <w:rFonts w:ascii="Symbol" w:hAnsi="Symbol" w:hint="default"/>
+      </w:rPr>
+    </w:lvl>
+    <w:lvl w:ilvl="4" w:tplc="08090003" w:tentative="1">
+      <w:start w:val="1"/>
+      <w:numFmt w:val="bullet"/>
+      <w:lvlText w:val="o"/>
+      <w:lvlJc w:val="left"/>
+      <w:pPr>
+        <w:ind w:left="3600" w:hanging="360"/>
+      </w:pPr>
+      <w:rPr>
+        <w:rFonts w:ascii="Courier New" w:hAnsi="Courier New" w:cs="Courier New" w:hint="default"/>
+      </w:rPr>
+    </w:lvl>
+    <w:lvl w:ilvl="5" w:tplc="08090005" w:tentative="1">
+      <w:start w:val="1"/>
+      <w:numFmt w:val="bullet"/>
+      <w:lvlText w:val=""/>
+      <w:lvlJc w:val="left"/>
+      <w:pPr>
+        <w:ind w:left="4320" w:hanging="360"/>
+      </w:pPr>
+      <w:rPr>
+        <w:rFonts w:ascii="Wingdings" w:hAnsi="Wingdings" w:hint="default"/>
+      </w:rPr>
+    </w:lvl>
+    <w:lvl w:ilvl="6" w:tplc="08090001" w:tentative="1">
+      <w:start w:val="1"/>
+      <w:numFmt w:val="bullet"/>
+      <w:lvlText w:val=""/>
+      <w:lvlJc w:val="left"/>
+      <w:pPr>
+        <w:ind w:left="5040" w:hanging="360"/>
+      </w:pPr>
+      <w:rPr>
+        <w:rFonts w:ascii="Symbol" w:hAnsi="Symbol" w:hint="default"/>
+      </w:rPr>
+    </w:lvl>
+    <w:lvl w:ilvl="7" w:tplc="08090003" w:tentative="1">
+      <w:start w:val="1"/>
+      <w:numFmt w:val="bullet"/>
+      <w:lvlText w:val="o"/>
+      <w:lvlJc w:val="left"/>
+      <w:pPr>
+        <w:ind w:left="5760" w:hanging="360"/>
+      </w:pPr>
+      <w:rPr>
+        <w:rFonts w:ascii="Courier New" w:hAnsi="Courier New" w:cs="Courier New" w:hint="default"/>
+      </w:rPr>
+    </w:lvl>
+    <w:lvl w:ilvl="8" w:tplc="08090005" w:tentative="1">
+      <w:start w:val="1"/>
+      <w:numFmt w:val="bullet"/>
+      <w:lvlText w:val=""/>
+      <w:lvlJc w:val="left"/>
+      <w:pPr>
+        <w:ind w:left="6480" w:hanging="360"/>
+      </w:pPr>
+      <w:rPr>
+        <w:rFonts w:ascii="Wingdings" w:hAnsi="Wingdings" w:hint="default"/>
+      </w:rPr>
+    </w:lvl>
+  </w:abstractNum>
+  <w:abstractNum w:abstractNumId="1" w15:restartNumberingAfterBreak="0">
+    <w:nsid w:val="1E060ED1"/>
+    <w:multiLevelType w:val="hybridMultilevel"/>
+    <w:tmpl w:val="1354D62A"/>
+    <w:lvl w:ilvl="0" w:tplc="08090001">
+      <w:start w:val="1"/>
+      <w:numFmt w:val="bullet"/>
+      <w:lvlText w:val=""/>
+      <w:lvlJc w:val="left"/>
+      <w:pPr>
+        <w:ind w:left="720" w:hanging="360"/>
+      </w:pPr>
+      <w:rPr>
+        <w:rFonts w:ascii="Symbol" w:hAnsi="Symbol" w:hint="default"/>
+      </w:rPr>
+    </w:lvl>
+    <w:lvl w:ilvl="1" w:tplc="08090003" w:tentative="1">
+      <w:start w:val="1"/>
+      <w:numFmt w:val="bullet"/>
+      <w:lvlText w:val="o"/>
+      <w:lvlJc w:val="left"/>
+      <w:pPr>
+        <w:ind w:left="1440" w:hanging="360"/>
+      </w:pPr>
+      <w:rPr>
+        <w:rFonts w:ascii="Courier New" w:hAnsi="Courier New" w:cs="Courier New" w:hint="default"/>
+      </w:rPr>
+    </w:lvl>
+    <w:lvl w:ilvl="2" w:tplc="08090005" w:tentative="1">
+      <w:start w:val="1"/>
+      <w:numFmt w:val="bullet"/>
+      <w:lvlText w:val=""/>
+      <w:lvlJc w:val="left"/>
+      <w:pPr>
+        <w:ind w:left="2160" w:hanging="360"/>
+      </w:pPr>
+      <w:rPr>
+        <w:rFonts w:ascii="Wingdings" w:hAnsi="Wingdings" w:hint="default"/>
+      </w:rPr>
+    </w:lvl>
+    <w:lvl w:ilvl="3" w:tplc="08090001" w:tentative="1">
+      <w:start w:val="1"/>
+      <w:numFmt w:val="bullet"/>
+      <w:lvlText w:val=""/>
+      <w:lvlJc w:val="left"/>
+      <w:pPr>
+        <w:ind w:left="2880" w:hanging="360"/>
+      </w:pPr>
+      <w:rPr>
+        <w:rFonts w:ascii="Symbol" w:hAnsi="Symbol" w:hint="default"/>
+      </w:rPr>
+    </w:lvl>
+    <w:lvl w:ilvl="4" w:tplc="08090003" w:tentative="1">
+      <w:start w:val="1"/>
+      <w:numFmt w:val="bullet"/>
+      <w:lvlText w:val="o"/>
+      <w:lvlJc w:val="left"/>
+      <w:pPr>
+        <w:ind w:left="3600" w:hanging="360"/>
+      </w:pPr>
+      <w:rPr>
+        <w:rFonts w:ascii="Courier New" w:hAnsi="Courier New" w:cs="Courier New" w:hint="default"/>
+      </w:rPr>
+    </w:lvl>
+    <w:lvl w:ilvl="5" w:tplc="08090005" w:tentative="1">
+      <w:start w:val="1"/>
+      <w:numFmt w:val="bullet"/>
+      <w:lvlText w:val=""/>
+      <w:lvlJc w:val="left"/>
+      <w:pPr>
+        <w:ind w:left="4320" w:hanging="360"/>
+      </w:pPr>
+      <w:rPr>
+        <w:rFonts w:ascii="Wingdings" w:hAnsi="Wingdings" w:hint="default"/>
+      </w:rPr>
+    </w:lvl>
+    <w:lvl w:ilvl="6" w:tplc="08090001" w:tentative="1">
+      <w:start w:val="1"/>
+      <w:numFmt w:val="bullet"/>
+      <w:lvlText w:val=""/>
+      <w:lvlJc w:val="left"/>
+      <w:pPr>
+        <w:ind w:left="5040" w:hanging="360"/>
+      </w:pPr>
+      <w:rPr>
+        <w:rFonts w:ascii="Symbol" w:hAnsi="Symbol" w:hint="default"/>
+      </w:rPr>
+    </w:lvl>
+    <w:lvl w:ilvl="7" w:tplc="08090003" w:tentative="1">
+      <w:start w:val="1"/>
+      <w:numFmt w:val="bullet"/>
+      <w:lvlText w:val="o"/>
+      <w:lvlJc w:val="left"/>
+      <w:pPr>
+        <w:ind w:left="5760" w:hanging="360"/>
+      </w:pPr>
+      <w:rPr>
+        <w:rFonts w:ascii="Courier New" w:hAnsi="Courier New" w:cs="Courier New" w:hint="default"/>
+      </w:rPr>
+    </w:lvl>
+    <w:lvl w:ilvl="8" w:tplc="08090005" w:tentative="1">
+      <w:start w:val="1"/>
+      <w:numFmt w:val="bullet"/>
+      <w:lvlText w:val=""/>
+      <w:lvlJc w:val="left"/>
+      <w:pPr>
+        <w:ind w:left="6480" w:hanging="360"/>
+      </w:pPr>
+      <w:rPr>
+        <w:rFonts w:ascii="Wingdings" w:hAnsi="Wingdings" w:hint="default"/>
+      </w:rPr>
+    </w:lvl>
+  </w:abstractNum>
+  <w:abstractNum w:abstractNumId="2" w15:restartNumberingAfterBreak="0">
     <w:nsid w:val="659304A0"/>
     <w:multiLevelType w:val="hybridMultilevel"/>
     <w:tmpl w:val="414A3E98"/>
@@ -1617,7 +2360,7 @@
       </w:pPr>
     </w:lvl>
   </w:abstractNum>
-  <w:abstractNum w:abstractNumId="1" w15:restartNumberingAfterBreak="0">
+  <w:abstractNum w:abstractNumId="3" w15:restartNumberingAfterBreak="0">
     <w:nsid w:val="78FE04DF"/>
     <w:multiLevelType w:val="hybridMultilevel"/>
     <w:tmpl w:val="179AB760"/>
@@ -1730,7 +2473,7 @@
       </w:rPr>
     </w:lvl>
   </w:abstractNum>
-  <w:abstractNum w:abstractNumId="2" w15:restartNumberingAfterBreak="0">
+  <w:abstractNum w:abstractNumId="4" w15:restartNumberingAfterBreak="0">
     <w:nsid w:val="7CFD3984"/>
     <w:multiLevelType w:val="hybridMultilevel"/>
     <w:tmpl w:val="9A4E46CA"/>
@@ -1844,12 +2587,18 @@
     </w:lvl>
   </w:abstractNum>
   <w:num w:numId="1" w16cid:durableId="1659142018">
+    <w:abstractNumId w:val="4"/>
+  </w:num>
+  <w:num w:numId="2" w16cid:durableId="1854957771">
+    <w:abstractNumId w:val="3"/>
+  </w:num>
+  <w:num w:numId="3" w16cid:durableId="641932245">
     <w:abstractNumId w:val="2"/>
   </w:num>
-  <w:num w:numId="2" w16cid:durableId="1854957771">
+  <w:num w:numId="4" w16cid:durableId="25639970">
     <w:abstractNumId w:val="1"/>
   </w:num>
-  <w:num w:numId="3" w16cid:durableId="641932245">
+  <w:num w:numId="5" w16cid:durableId="1301761196">
     <w:abstractNumId w:val="0"/>
   </w:num>
 </w:numbering>
@@ -2454,7 +3203,6 @@
   <w:style w:type="character" w:default="1" w:styleId="DefaultParagraphFont">
     <w:name w:val="Default Paragraph Font"/>
     <w:uiPriority w:val="1"/>
-    <w:semiHidden/>
     <w:unhideWhenUsed/>
   </w:style>
   <w:style w:type="table" w:default="1" w:styleId="TableNormal">
@@ -3069,15 +3817,6 @@
 </file>
 
 <file path=customXml/item2.xml><?xml version="1.0" encoding="utf-8"?>
-<?mso-contentType ?>
-<FormTemplates xmlns="http://schemas.microsoft.com/sharepoint/v3/contenttype/forms">
-  <Display>DocumentLibraryForm</Display>
-  <Edit>DocumentLibraryForm</Edit>
-  <New>DocumentLibraryForm</New>
-</FormTemplates>
-</file>
-
-<file path=customXml/item3.xml><?xml version="1.0" encoding="utf-8"?>
 <ct:contentTypeSchema xmlns:ct="http://schemas.microsoft.com/office/2006/metadata/contentType" xmlns:ma="http://schemas.microsoft.com/office/2006/metadata/properties/metaAttributes" ct:_="" ma:_="" ma:contentTypeName="Document" ma:contentTypeID="0x01010014E08E8051561A469D59A713AF4F5052" ma:contentTypeVersion="9" ma:contentTypeDescription="Create a new document." ma:contentTypeScope="" ma:versionID="dcb222ff4e266eb202c354a81cc78bc9">
   <xsd:schema xmlns:xsd="http://www.w3.org/2001/XMLSchema" xmlns:xs="http://www.w3.org/2001/XMLSchema" xmlns:p="http://schemas.microsoft.com/office/2006/metadata/properties" xmlns:ns3="63b1b898-abf8-451f-b664-8c6bd0a5c432" targetNamespace="http://schemas.microsoft.com/office/2006/metadata/properties" ma:root="true" ma:fieldsID="af8516080a73091a7eb127d38f2026fe" ns3:_="">
     <xsd:import namespace="63b1b898-abf8-451f-b664-8c6bd0a5c432"/>
@@ -3253,6 +3992,15 @@
 </ct:contentTypeSchema>
 </file>
 
+<file path=customXml/item3.xml><?xml version="1.0" encoding="utf-8"?>
+<?mso-contentType ?>
+<FormTemplates xmlns="http://schemas.microsoft.com/sharepoint/v3/contenttype/forms">
+  <Display>DocumentLibraryForm</Display>
+  <Edit>DocumentLibraryForm</Edit>
+  <New>DocumentLibraryForm</New>
+</FormTemplates>
+</file>
+
 <file path=customXml/itemProps1.xml><?xml version="1.0" encoding="utf-8"?>
 <ds:datastoreItem xmlns:ds="http://schemas.openxmlformats.org/officeDocument/2006/customXml" ds:itemID="{A40BFD20-12ED-47EF-940F-10EDF7C8EAC4}">
   <ds:schemaRefs>
@@ -3263,14 +4011,6 @@
 </file>
 
 <file path=customXml/itemProps2.xml><?xml version="1.0" encoding="utf-8"?>
-<ds:datastoreItem xmlns:ds="http://schemas.openxmlformats.org/officeDocument/2006/customXml" ds:itemID="{CD1240E6-97F9-4570-AA9B-E08372A27EF6}">
-  <ds:schemaRefs>
-    <ds:schemaRef ds:uri="http://schemas.microsoft.com/sharepoint/v3/contenttype/forms"/>
-  </ds:schemaRefs>
-</ds:datastoreItem>
-</file>
-
-<file path=customXml/itemProps3.xml><?xml version="1.0" encoding="utf-8"?>
 <ds:datastoreItem xmlns:ds="http://schemas.openxmlformats.org/officeDocument/2006/customXml" ds:itemID="{6521F093-D268-4853-B8E2-024316CD3172}">
   <ds:schemaRefs>
     <ds:schemaRef ds:uri="http://schemas.microsoft.com/office/2006/metadata/contentType"/>
@@ -3286,4 +4026,12 @@
     <ds:schemaRef ds:uri="http://schemas.microsoft.com/internal/obd"/>
   </ds:schemaRefs>
 </ds:datastoreItem>
+</file>
+
+<file path=customXml/itemProps3.xml><?xml version="1.0" encoding="utf-8"?>
+<ds:datastoreItem xmlns:ds="http://schemas.openxmlformats.org/officeDocument/2006/customXml" ds:itemID="{CD1240E6-97F9-4570-AA9B-E08372A27EF6}">
+  <ds:schemaRefs>
+    <ds:schemaRef ds:uri="http://schemas.microsoft.com/sharepoint/v3/contenttype/forms"/>
+  </ds:schemaRefs>
+</ds:datastoreItem>
 </file>
</xml_diff>

<commit_message>
addpost + more documentaiton
</commit_message>
<xml_diff>
--- a/Documentation.docx
+++ b/Documentation.docx
@@ -243,25 +243,7 @@
           <w:i/>
           <w:iCs/>
         </w:rPr>
-        <w:t>&lt;</w:t>
-      </w:r>
-      <w:proofErr w:type="spellStart"/>
-      <w:r>
-        <w:rPr>
-          <w:rFonts w:ascii="Courier Prime" w:hAnsi="Courier Prime"/>
-          <w:i/>
-          <w:iCs/>
-        </w:rPr>
-        <w:t>img</w:t>
-      </w:r>
-      <w:proofErr w:type="spellEnd"/>
-      <w:r>
-        <w:rPr>
-          <w:rFonts w:ascii="Courier Prime" w:hAnsi="Courier Prime"/>
-          <w:i/>
-          <w:iCs/>
-        </w:rPr>
-        <w:t>&gt;,</w:t>
+        <w:t>&lt;img&gt;,</w:t>
       </w:r>
       <w:r>
         <w:rPr>
@@ -335,21 +317,7 @@
         <w:rPr>
           <w:rFonts w:ascii="Courier Prime" w:hAnsi="Courier Prime"/>
         </w:rPr>
-        <w:t xml:space="preserve">se </w:t>
-      </w:r>
-      <w:proofErr w:type="gramStart"/>
-      <w:r>
-        <w:rPr>
-          <w:rFonts w:ascii="Courier Prime" w:hAnsi="Courier Prime"/>
-        </w:rPr>
-        <w:t>elements</w:t>
-      </w:r>
-      <w:proofErr w:type="gramEnd"/>
-      <w:r>
-        <w:rPr>
-          <w:rFonts w:ascii="Courier Prime" w:hAnsi="Courier Prime"/>
-        </w:rPr>
-        <w:t xml:space="preserve"> state nothing about their contents innately.</w:t>
+        <w:t>se elements state nothing about their contents innately.</w:t>
       </w:r>
     </w:p>
     <w:p>
@@ -531,21 +499,7 @@
         <w:rPr>
           <w:rFonts w:ascii="Courier Prime" w:hAnsi="Courier Prime"/>
         </w:rPr>
-        <w:t xml:space="preserve">, etc.). To the common user, </w:t>
-      </w:r>
-      <w:proofErr w:type="gramStart"/>
-      <w:r>
-        <w:rPr>
-          <w:rFonts w:ascii="Courier Prime" w:hAnsi="Courier Prime"/>
-        </w:rPr>
-        <w:t>It</w:t>
-      </w:r>
-      <w:proofErr w:type="gramEnd"/>
-      <w:r>
-        <w:rPr>
-          <w:rFonts w:ascii="Courier Prime" w:hAnsi="Courier Prime"/>
-        </w:rPr>
-        <w:t xml:space="preserve"> doesn’t matter if you use a </w:t>
+        <w:t xml:space="preserve">, etc.). To the common user, It doesn’t matter if you use a </w:t>
       </w:r>
       <w:r>
         <w:rPr>
@@ -585,23 +539,7 @@
         <w:rPr>
           <w:rFonts w:ascii="Courier Prime" w:hAnsi="Courier Prime"/>
         </w:rPr>
-        <w:t xml:space="preserve"> on the way the page is displayed. But to someone using a screen reader, </w:t>
-      </w:r>
-      <w:proofErr w:type="spellStart"/>
-      <w:proofErr w:type="gramStart"/>
-      <w:r>
-        <w:rPr>
-          <w:rFonts w:ascii="Courier Prime" w:hAnsi="Courier Prime"/>
-        </w:rPr>
-        <w:t>Its</w:t>
-      </w:r>
-      <w:proofErr w:type="spellEnd"/>
-      <w:proofErr w:type="gramEnd"/>
-      <w:r>
-        <w:rPr>
-          <w:rFonts w:ascii="Courier Prime" w:hAnsi="Courier Prime"/>
-        </w:rPr>
-        <w:t xml:space="preserve"> much easier to use the navigation bar if it</w:t>
+        <w:t xml:space="preserve"> on the way the page is displayed. But to someone using a screen reader, Its much easier to use the navigation bar if it</w:t>
       </w:r>
       <w:r>
         <w:rPr>
@@ -613,21 +551,7 @@
         <w:rPr>
           <w:rFonts w:ascii="Courier Prime" w:hAnsi="Courier Prime"/>
         </w:rPr>
-        <w:t xml:space="preserve">s labelled as such. Otherwise, </w:t>
-      </w:r>
-      <w:proofErr w:type="gramStart"/>
-      <w:r>
-        <w:rPr>
-          <w:rFonts w:ascii="Courier Prime" w:hAnsi="Courier Prime"/>
-        </w:rPr>
-        <w:t>It</w:t>
-      </w:r>
-      <w:proofErr w:type="gramEnd"/>
-      <w:r>
-        <w:rPr>
-          <w:rFonts w:ascii="Courier Prime" w:hAnsi="Courier Prime"/>
-        </w:rPr>
-        <w:t xml:space="preserve"> will take them far more time to navigate your website.</w:t>
+        <w:t>s labelled as such. Otherwise, It will take them far more time to navigate your website.</w:t>
       </w:r>
     </w:p>
     <w:p>
@@ -728,25 +652,7 @@
           <w:i/>
           <w:iCs/>
         </w:rPr>
-        <w:t>&lt;</w:t>
-      </w:r>
-      <w:proofErr w:type="spellStart"/>
-      <w:r>
-        <w:rPr>
-          <w:rFonts w:ascii="Courier Prime" w:hAnsi="Courier Prime"/>
-          <w:i/>
-          <w:iCs/>
-        </w:rPr>
-        <w:t>img</w:t>
-      </w:r>
-      <w:proofErr w:type="spellEnd"/>
-      <w:r>
-        <w:rPr>
-          <w:rFonts w:ascii="Courier Prime" w:hAnsi="Courier Prime"/>
-          <w:i/>
-          <w:iCs/>
-        </w:rPr>
-        <w:t>&gt;</w:t>
+        <w:t>&lt;img&gt;</w:t>
       </w:r>
     </w:p>
     <w:p>
@@ -940,13 +846,12 @@
       <w:r>
         <w:rPr>
           <w:rFonts w:ascii="Courier Prime" w:hAnsi="Courier Prime"/>
-          <w:noProof/>
         </w:rPr>
         <w:drawing>
-          <wp:inline distT="0" distB="0" distL="0" distR="0" wp14:anchorId="26A738AF" wp14:editId="575F7A3C">
-            <wp:extent cx="5182323" cy="1867161"/>
+          <wp:inline distT="0" distB="0" distL="0" distR="0" wp14:anchorId="2AC09074" wp14:editId="1C1ADD3F">
+            <wp:extent cx="5087060" cy="2000529"/>
             <wp:effectExtent l="0" t="0" r="0" b="0"/>
-            <wp:docPr id="69760483" name="Picture 1" descr="A screen shot of a computer code&#10;&#10;AI-generated content may be incorrect."/>
+            <wp:docPr id="351482705" name="Picture 1" descr="A computer screen shot of text&#10;&#10;AI-generated content may be incorrect."/>
             <wp:cNvGraphicFramePr>
               <a:graphicFrameLocks xmlns:a="http://schemas.openxmlformats.org/drawingml/2006/main" noChangeAspect="1"/>
             </wp:cNvGraphicFramePr>
@@ -954,7 +859,7 @@
               <a:graphicData uri="http://schemas.openxmlformats.org/drawingml/2006/picture">
                 <pic:pic xmlns:pic="http://schemas.openxmlformats.org/drawingml/2006/picture">
                   <pic:nvPicPr>
-                    <pic:cNvPr id="69760483" name="Picture 1" descr="A screen shot of a computer code&#10;&#10;AI-generated content may be incorrect."/>
+                    <pic:cNvPr id="351482705" name="Picture 1" descr="A computer screen shot of text&#10;&#10;AI-generated content may be incorrect."/>
                     <pic:cNvPicPr/>
                   </pic:nvPicPr>
                   <pic:blipFill>
@@ -966,7 +871,7 @@
                   <pic:spPr>
                     <a:xfrm>
                       <a:off x="0" y="0"/>
-                      <a:ext cx="5182323" cy="1867161"/>
+                      <a:ext cx="5087060" cy="2000529"/>
                     </a:xfrm>
                     <a:prstGeom prst="rect">
                       <a:avLst/>
@@ -1027,26 +932,30 @@
         <w:rPr>
           <w:rFonts w:ascii="Courier Prime" w:hAnsi="Courier Prime"/>
         </w:rPr>
-        <w:t>tag, as all of this is the header to the website (navigation, external links, etc).</w:t>
-      </w:r>
-    </w:p>
-    <w:p>
-      <w:pPr>
-        <w:pStyle w:val="ListParagraph"/>
-        <w:rPr>
-          <w:rFonts w:ascii="Courier Prime" w:hAnsi="Courier Prime"/>
-        </w:rPr>
-      </w:pPr>
-      <w:r>
-        <w:rPr>
-          <w:rFonts w:ascii="Courier Prime" w:hAnsi="Courier Prime"/>
-          <w:noProof/>
+        <w:t xml:space="preserve">tag, as all of this is the header to the website (navigation, external links, </w:t>
+      </w:r>
+      <w:r>
+        <w:rPr>
+          <w:rFonts w:ascii="Courier Prime" w:hAnsi="Courier Prime"/>
+        </w:rPr>
+        <w:lastRenderedPageBreak/>
+        <w:t>etc).</w:t>
+      </w:r>
+      <w:r>
+        <w:rPr>
+          <w:rFonts w:ascii="Courier Prime" w:hAnsi="Courier Prime"/>
+        </w:rPr>
+        <w:t xml:space="preserve"> </w:t>
+      </w:r>
+      <w:r>
+        <w:rPr>
+          <w:rFonts w:ascii="Courier Prime" w:hAnsi="Courier Prime"/>
         </w:rPr>
         <w:drawing>
-          <wp:inline distT="0" distB="0" distL="0" distR="0" wp14:anchorId="03629C72" wp14:editId="41535DF9">
-            <wp:extent cx="5572125" cy="2717383"/>
-            <wp:effectExtent l="0" t="0" r="0" b="6985"/>
-            <wp:docPr id="1661664874" name="Picture 1" descr="A computer screen shot of text&#10;&#10;AI-generated content may be incorrect."/>
+          <wp:inline distT="0" distB="0" distL="0" distR="0" wp14:anchorId="6781A7E8" wp14:editId="50194890">
+            <wp:extent cx="6645910" cy="3344545"/>
+            <wp:effectExtent l="0" t="0" r="2540" b="8255"/>
+            <wp:docPr id="800910127" name="Picture 1" descr="A screen shot of a computer code&#10;&#10;AI-generated content may be incorrect."/>
             <wp:cNvGraphicFramePr>
               <a:graphicFrameLocks xmlns:a="http://schemas.openxmlformats.org/drawingml/2006/main" noChangeAspect="1"/>
             </wp:cNvGraphicFramePr>
@@ -1054,7 +963,7 @@
               <a:graphicData uri="http://schemas.openxmlformats.org/drawingml/2006/picture">
                 <pic:pic xmlns:pic="http://schemas.openxmlformats.org/drawingml/2006/picture">
                   <pic:nvPicPr>
-                    <pic:cNvPr id="1661664874" name="Picture 1" descr="A computer screen shot of text&#10;&#10;AI-generated content may be incorrect."/>
+                    <pic:cNvPr id="800910127" name="Picture 1" descr="A screen shot of a computer code&#10;&#10;AI-generated content may be incorrect."/>
                     <pic:cNvPicPr/>
                   </pic:nvPicPr>
                   <pic:blipFill>
@@ -1066,7 +975,7 @@
                   <pic:spPr>
                     <a:xfrm>
                       <a:off x="0" y="0"/>
-                      <a:ext cx="5572125" cy="2717383"/>
+                      <a:ext cx="6645910" cy="3344545"/>
                     </a:xfrm>
                     <a:prstGeom prst="rect">
                       <a:avLst/>
@@ -1081,6 +990,14 @@
     </w:p>
     <w:p>
       <w:pPr>
+        <w:pStyle w:val="ListParagraph"/>
+        <w:rPr>
+          <w:rFonts w:ascii="Courier Prime" w:hAnsi="Courier Prime"/>
+        </w:rPr>
+      </w:pPr>
+    </w:p>
+    <w:p>
+      <w:pPr>
         <w:rPr>
           <w:rFonts w:ascii="Courier Prime" w:hAnsi="Courier Prime"/>
         </w:rPr>
@@ -1186,6 +1103,7 @@
           <w:rFonts w:ascii="Courier Prime" w:hAnsi="Courier Prime"/>
           <w:noProof/>
         </w:rPr>
+        <w:lastRenderedPageBreak/>
         <w:drawing>
           <wp:inline distT="0" distB="0" distL="0" distR="0" wp14:anchorId="72055AE5" wp14:editId="3B648404">
             <wp:extent cx="6645910" cy="6522085"/>
@@ -1248,21 +1166,7 @@
         <w:rPr>
           <w:rFonts w:ascii="Courier Prime" w:hAnsi="Courier Prime"/>
         </w:rPr>
-        <w:t xml:space="preserve">Each blogpost in my Blog section </w:t>
-      </w:r>
-      <w:proofErr w:type="gramStart"/>
-      <w:r>
-        <w:rPr>
-          <w:rFonts w:ascii="Courier Prime" w:hAnsi="Courier Prime"/>
-        </w:rPr>
-        <w:t>are</w:t>
-      </w:r>
-      <w:proofErr w:type="gramEnd"/>
-      <w:r>
-        <w:rPr>
-          <w:rFonts w:ascii="Courier Prime" w:hAnsi="Courier Prime"/>
-        </w:rPr>
-        <w:t xml:space="preserve"> wrapped in the </w:t>
+        <w:t xml:space="preserve">Each blogpost in my Blog section are wrapped in the </w:t>
       </w:r>
       <w:r>
         <w:rPr>
@@ -1276,21 +1180,7 @@
         <w:rPr>
           <w:rFonts w:ascii="Courier Prime" w:hAnsi="Courier Prime"/>
         </w:rPr>
-        <w:t xml:space="preserve">tag. Each of them </w:t>
-      </w:r>
-      <w:proofErr w:type="gramStart"/>
-      <w:r>
-        <w:rPr>
-          <w:rFonts w:ascii="Courier Prime" w:hAnsi="Courier Prime"/>
-        </w:rPr>
-        <w:t>are</w:t>
-      </w:r>
-      <w:proofErr w:type="gramEnd"/>
-      <w:r>
-        <w:rPr>
-          <w:rFonts w:ascii="Courier Prime" w:hAnsi="Courier Prime"/>
-        </w:rPr>
-        <w:t xml:space="preserve"> by definition articles, so this makes sense. I considered using </w:t>
+        <w:t xml:space="preserve">tag. Each of them are by definition articles, so this makes sense. I considered using </w:t>
       </w:r>
       <w:r>
         <w:rPr>
@@ -1339,6 +1229,7 @@
       <w:r>
         <w:rPr>
           <w:rFonts w:ascii="Courier Prime" w:hAnsi="Courier Prime"/>
+          <w:noProof/>
         </w:rPr>
         <w:lastRenderedPageBreak/>
         <w:drawing>
@@ -1480,6 +1371,7 @@
       <w:r>
         <w:rPr>
           <w:rFonts w:ascii="Courier Prime" w:hAnsi="Courier Prime"/>
+          <w:noProof/>
           <w:sz w:val="22"/>
           <w:szCs w:val="22"/>
         </w:rPr>
@@ -1573,7 +1465,19 @@
         <w:rPr>
           <w:rFonts w:ascii="Courier Prime" w:hAnsi="Courier Prime"/>
         </w:rPr>
-        <w:t>The website is structured as follows: There are seven sections on the website:</w:t>
+        <w:t xml:space="preserve">The website is structured as follows: There are </w:t>
+      </w:r>
+      <w:r>
+        <w:rPr>
+          <w:rFonts w:ascii="Courier Prime" w:hAnsi="Courier Prime"/>
+        </w:rPr>
+        <w:t>eight</w:t>
+      </w:r>
+      <w:r>
+        <w:rPr>
+          <w:rFonts w:ascii="Courier Prime" w:hAnsi="Courier Prime"/>
+        </w:rPr>
+        <w:t xml:space="preserve"> sections on the website:</w:t>
       </w:r>
     </w:p>
     <w:p>
@@ -1645,7 +1549,7 @@
         <w:rPr>
           <w:rFonts w:ascii="Courier Prime" w:hAnsi="Courier Prime"/>
         </w:rPr>
-        <w:t>Projects</w:t>
+        <w:t>Education</w:t>
       </w:r>
     </w:p>
     <w:p>
@@ -1663,7 +1567,7 @@
         <w:rPr>
           <w:rFonts w:ascii="Courier Prime" w:hAnsi="Courier Prime"/>
         </w:rPr>
-        <w:t>Blog</w:t>
+        <w:t>Projects</w:t>
       </w:r>
     </w:p>
     <w:p>
@@ -1681,7 +1585,7 @@
         <w:rPr>
           <w:rFonts w:ascii="Courier Prime" w:hAnsi="Courier Prime"/>
         </w:rPr>
-        <w:t>Contact</w:t>
+        <w:t>Blog</w:t>
       </w:r>
     </w:p>
     <w:p>
@@ -1699,6 +1603,24 @@
         <w:rPr>
           <w:rFonts w:ascii="Courier Prime" w:hAnsi="Courier Prime"/>
         </w:rPr>
+        <w:t>Contact</w:t>
+      </w:r>
+    </w:p>
+    <w:p>
+      <w:pPr>
+        <w:pStyle w:val="ListParagraph"/>
+        <w:numPr>
+          <w:ilvl w:val="0"/>
+          <w:numId w:val="4"/>
+        </w:numPr>
+        <w:rPr>
+          <w:rFonts w:ascii="Courier Prime" w:hAnsi="Courier Prime"/>
+        </w:rPr>
+      </w:pPr>
+      <w:r>
+        <w:rPr>
+          <w:rFonts w:ascii="Courier Prime" w:hAnsi="Courier Prime"/>
+        </w:rPr>
         <w:t>Admin</w:t>
       </w:r>
     </w:p>
@@ -1712,21 +1634,31 @@
         <w:rPr>
           <w:rFonts w:ascii="Courier Prime" w:hAnsi="Courier Prime"/>
         </w:rPr>
-        <w:t xml:space="preserve">Of these sections, four of them (Homepage, </w:t>
-      </w:r>
-      <w:proofErr w:type="gramStart"/>
-      <w:r>
-        <w:rPr>
-          <w:rFonts w:ascii="Courier Prime" w:hAnsi="Courier Prime"/>
-        </w:rPr>
-        <w:t>About</w:t>
-      </w:r>
-      <w:proofErr w:type="gramEnd"/>
-      <w:r>
-        <w:rPr>
-          <w:rFonts w:ascii="Courier Prime" w:hAnsi="Courier Prime"/>
-        </w:rPr>
-        <w:t xml:space="preserve"> me, Skills, Contact) are on the same page. You need only scroll down from the Homepage to find the Skills section, for example. The other three are external. I decided to place the Projects and Blog sections on their own webpage as they will have an arbitrarily large amount of content which will grow as I increase my portfolio. This means that if they were all on one webpage, they would take up loads of space, and it would take ages to scroll through them. The admin section is on a separate page as it doesn’t contain any useful information to the common user and thus shouldn’t necessarily be displayed to them (this page is accessible via a link at the bottom of the homepage.)</w:t>
+        <w:t xml:space="preserve">Of these sections, </w:t>
+      </w:r>
+      <w:r>
+        <w:rPr>
+          <w:rFonts w:ascii="Courier Prime" w:hAnsi="Courier Prime"/>
+        </w:rPr>
+        <w:t>five</w:t>
+      </w:r>
+      <w:r>
+        <w:rPr>
+          <w:rFonts w:ascii="Courier Prime" w:hAnsi="Courier Prime"/>
+        </w:rPr>
+        <w:t xml:space="preserve"> of them (Homepage, About me, Skills, </w:t>
+      </w:r>
+      <w:r>
+        <w:rPr>
+          <w:rFonts w:ascii="Courier Prime" w:hAnsi="Courier Prime"/>
+        </w:rPr>
+        <w:t xml:space="preserve">Education, </w:t>
+      </w:r>
+      <w:r>
+        <w:rPr>
+          <w:rFonts w:ascii="Courier Prime" w:hAnsi="Courier Prime"/>
+        </w:rPr>
+        <w:t>Contact) are on the same page. You need only scroll down from the Homepage to find the Skills section, for example. The other three are external. I decided to place the Projects and Blog sections on their own webpage as they will have an arbitrarily large amount of content which will grow as I increase my portfolio. This means that if they were all on one webpage, they would take up loads of space, and it would take ages to scroll through them. The admin section is on a separate page as it doesn’t contain any useful information to the common user and thus shouldn’t necessarily be displayed to them (this page is accessible via a link at the bottom of the homepage.)</w:t>
       </w:r>
     </w:p>
     <w:p>
@@ -1775,83 +1707,27 @@
         <w:rPr>
           <w:rFonts w:ascii="Courier Prime" w:hAnsi="Courier Prime"/>
         </w:rPr>
-        <w:t>tag). These hyperlinks point to each other section of the website (other than Admin</w:t>
-      </w:r>
-      <w:proofErr w:type="gramStart"/>
-      <w:r>
-        <w:rPr>
-          <w:rFonts w:ascii="Courier Prime" w:hAnsi="Courier Prime"/>
-        </w:rPr>
-        <w:t>), and</w:t>
-      </w:r>
-      <w:proofErr w:type="gramEnd"/>
-      <w:r>
-        <w:rPr>
-          <w:rFonts w:ascii="Courier Prime" w:hAnsi="Courier Prime"/>
-        </w:rPr>
-        <w:t xml:space="preserve"> can be used either to automatically scroll to a section, or link to a section depending on if that section is internal or external.</w:t>
-      </w:r>
-    </w:p>
-    <w:p>
-      <w:pPr>
-        <w:rPr>
-          <w:rFonts w:ascii="Courier Prime" w:hAnsi="Courier Prime"/>
-        </w:rPr>
-      </w:pPr>
-    </w:p>
-    <w:p>
-      <w:pPr>
-        <w:rPr>
-          <w:rFonts w:ascii="Courier Prime" w:hAnsi="Courier Prime"/>
-        </w:rPr>
-      </w:pPr>
-      <w:r>
-        <w:rPr>
-          <w:rFonts w:ascii="Courier Prime" w:hAnsi="Courier Prime"/>
-        </w:rPr>
-        <w:t>The homepage also contains a vertical list of hyperlinks to my various social media platforms (</w:t>
-      </w:r>
-      <w:proofErr w:type="spellStart"/>
-      <w:r>
-        <w:rPr>
-          <w:rFonts w:ascii="Courier Prime" w:hAnsi="Courier Prime"/>
-        </w:rPr>
-        <w:t>github</w:t>
-      </w:r>
-      <w:proofErr w:type="spellEnd"/>
-      <w:r>
-        <w:rPr>
-          <w:rFonts w:ascii="Courier Prime" w:hAnsi="Courier Prime"/>
-        </w:rPr>
-        <w:t xml:space="preserve">, itch.io, </w:t>
-      </w:r>
-      <w:proofErr w:type="spellStart"/>
-      <w:r>
-        <w:rPr>
-          <w:rFonts w:ascii="Courier Prime" w:hAnsi="Courier Prime"/>
-        </w:rPr>
-        <w:t>linkedin</w:t>
-      </w:r>
-      <w:proofErr w:type="spellEnd"/>
-      <w:r>
-        <w:rPr>
-          <w:rFonts w:ascii="Courier Prime" w:hAnsi="Courier Prime"/>
-        </w:rPr>
-        <w:t xml:space="preserve">, </w:t>
-      </w:r>
-      <w:proofErr w:type="spellStart"/>
-      <w:r>
-        <w:rPr>
-          <w:rFonts w:ascii="Courier Prime" w:hAnsi="Courier Prime"/>
-        </w:rPr>
-        <w:t>bluesky</w:t>
-      </w:r>
-      <w:proofErr w:type="spellEnd"/>
-      <w:r>
-        <w:rPr>
-          <w:rFonts w:ascii="Courier Prime" w:hAnsi="Courier Prime"/>
-        </w:rPr>
-        <w:t>). While there is a section for contact at the bottom of the page, having these platforms immediately accessible makes it easier for someone coming to the website to quickly see what I’ve done, on a platform they are already potentially familiar with.</w:t>
+        <w:t>tag). These hyperlinks point to each other section of the website (other than Admin), and can be used either to automatically scroll to a section, or link to a section depending on if that section is internal or external.</w:t>
+      </w:r>
+    </w:p>
+    <w:p>
+      <w:pPr>
+        <w:rPr>
+          <w:rFonts w:ascii="Courier Prime" w:hAnsi="Courier Prime"/>
+        </w:rPr>
+      </w:pPr>
+    </w:p>
+    <w:p>
+      <w:pPr>
+        <w:rPr>
+          <w:rFonts w:ascii="Courier Prime" w:hAnsi="Courier Prime"/>
+        </w:rPr>
+      </w:pPr>
+      <w:r>
+        <w:rPr>
+          <w:rFonts w:ascii="Courier Prime" w:hAnsi="Courier Prime"/>
+        </w:rPr>
+        <w:t>The homepage also contains a vertical list of hyperlinks to my various social media platforms (github, itch.io, linkedin, bluesky). While there is a section for contact at the bottom of the page, having these platforms immediately accessible makes it easier for someone coming to the website to quickly see what I’ve done, on a platform they are already potentially familiar with.</w:t>
       </w:r>
     </w:p>
     <w:p>
@@ -1885,14 +1761,14 @@
         <w:rPr>
           <w:rFonts w:ascii="Courier Prime" w:hAnsi="Courier Prime"/>
         </w:rPr>
-        <w:t xml:space="preserve">The about me section contains a photograph of myself, my name and epithet, and a few paragraphs of me talking about my ambitions and interests. I chose a silly photo of myself as I think showing I am a more creative person than a professional, business type is important </w:t>
+        <w:t xml:space="preserve">The about me section contains a photograph of myself, my name and epithet, and a few paragraphs of me talking about my ambitions and interests. I chose a silly photo of myself as I think showing I am a </w:t>
       </w:r>
       <w:r>
         <w:rPr>
           <w:rFonts w:ascii="Courier Prime" w:hAnsi="Courier Prime"/>
         </w:rPr>
         <w:lastRenderedPageBreak/>
-        <w:t>considering I want to primarily work in game development. Showing I am a character is important.</w:t>
+        <w:t>more creative person than a professional, business type is important considering I want to primarily work in game development. Showing I am a character is important.</w:t>
       </w:r>
     </w:p>
     <w:p>
@@ -1949,6 +1825,41 @@
           <w:rFonts w:ascii="Courier Prime" w:hAnsi="Courier Prime"/>
           <w:u w:val="single"/>
         </w:rPr>
+        <w:t>Education</w:t>
+      </w:r>
+    </w:p>
+    <w:p>
+      <w:pPr>
+        <w:rPr>
+          <w:rFonts w:ascii="Courier Prime" w:hAnsi="Courier Prime"/>
+        </w:rPr>
+      </w:pPr>
+      <w:r>
+        <w:rPr>
+          <w:rFonts w:ascii="Courier Prime" w:hAnsi="Courier Prime"/>
+        </w:rPr>
+        <w:t>The education section is quite small. It’s just got a little sentence or two about where I am currently enrolled and where I have been educated in the past. I think in software development showing a portfolio is far more important than where you’ve been educated, but to not show this would look sketchy.</w:t>
+      </w:r>
+    </w:p>
+    <w:p>
+      <w:pPr>
+        <w:rPr>
+          <w:rFonts w:ascii="Courier Prime" w:hAnsi="Courier Prime"/>
+        </w:rPr>
+      </w:pPr>
+    </w:p>
+    <w:p>
+      <w:pPr>
+        <w:rPr>
+          <w:rFonts w:ascii="Courier Prime" w:hAnsi="Courier Prime"/>
+          <w:u w:val="single"/>
+        </w:rPr>
+      </w:pPr>
+      <w:r>
+        <w:rPr>
+          <w:rFonts w:ascii="Courier Prime" w:hAnsi="Courier Prime"/>
+          <w:u w:val="single"/>
+        </w:rPr>
         <w:t>Projects</w:t>
       </w:r>
     </w:p>
@@ -2068,7 +1979,14 @@
         <w:rPr>
           <w:rFonts w:ascii="Courier Prime" w:hAnsi="Courier Prime"/>
         </w:rPr>
-        <w:t>This is a mini section at the bottom of the homepage, containing my email, BlueSky address, and a repeat of each social media shown in the Homepage (they should also be here, as they’re points of contact). This is also where I’ve hidden the admin page access, although that’s just because it’s at the bottom of the page.</w:t>
+        <w:t xml:space="preserve">This is a mini section at the bottom of the homepage, containing my email, BlueSky address, and a repeat of each social media shown in the Homepage (they should also be here, as they’re points of contact). This </w:t>
+      </w:r>
+      <w:r>
+        <w:rPr>
+          <w:rFonts w:ascii="Courier Prime" w:hAnsi="Courier Prime"/>
+        </w:rPr>
+        <w:lastRenderedPageBreak/>
+        <w:t>is also where I’ve hidden the admin page access, although that’s just because it’s at the bottom of the page.</w:t>
       </w:r>
     </w:p>
     <w:p>
@@ -2129,7 +2047,6 @@
           <w:sz w:val="24"/>
           <w:szCs w:val="24"/>
         </w:rPr>
-        <w:lastRenderedPageBreak/>
         <w:t>Justification of content arrangement</w:t>
       </w:r>
     </w:p>
@@ -2232,39 +2149,31 @@
         </w:rPr>
         <w:t>, and should also be included within the submission zip file (Probably as nav.png).</w:t>
       </w:r>
-    </w:p>
-    <w:p>
-      <w:pPr>
-        <w:rPr>
-          <w:rFonts w:ascii="Courier Prime" w:hAnsi="Courier Prime"/>
-        </w:rPr>
-      </w:pPr>
-    </w:p>
-    <w:p>
-      <w:pPr>
-        <w:rPr>
-          <w:rFonts w:ascii="Courier Prime" w:hAnsi="Courier Prime"/>
-        </w:rPr>
-      </w:pPr>
-      <w:r>
-        <w:rPr>
-          <w:rFonts w:ascii="Courier Prime" w:hAnsi="Courier Prime"/>
-        </w:rPr>
-        <w:t xml:space="preserve">This navigation diagram shows how users might navigate throughout the website, showing hyperlinks via dashed lines. It shows the four main web pages I’ve got, and their various sections. Please </w:t>
-      </w:r>
-      <w:proofErr w:type="gramStart"/>
-      <w:r>
-        <w:rPr>
-          <w:rFonts w:ascii="Courier Prime" w:hAnsi="Courier Prime"/>
-        </w:rPr>
-        <w:t>take a look</w:t>
-      </w:r>
-      <w:proofErr w:type="gramEnd"/>
-      <w:r>
-        <w:rPr>
-          <w:rFonts w:ascii="Courier Prime" w:hAnsi="Courier Prime"/>
-        </w:rPr>
-        <w:t>.</w:t>
+      <w:r>
+        <w:rPr>
+          <w:rFonts w:ascii="Courier Prime" w:hAnsi="Courier Prime"/>
+        </w:rPr>
+        <w:t xml:space="preserve"> (You’ll have to zoom in, it’s quite detailed!)</w:t>
+      </w:r>
+    </w:p>
+    <w:p>
+      <w:pPr>
+        <w:rPr>
+          <w:rFonts w:ascii="Courier Prime" w:hAnsi="Courier Prime"/>
+        </w:rPr>
+      </w:pPr>
+    </w:p>
+    <w:p>
+      <w:pPr>
+        <w:rPr>
+          <w:rFonts w:ascii="Courier Prime" w:hAnsi="Courier Prime"/>
+        </w:rPr>
+      </w:pPr>
+      <w:r>
+        <w:rPr>
+          <w:rFonts w:ascii="Courier Prime" w:hAnsi="Courier Prime"/>
+        </w:rPr>
+        <w:t>This navigation diagram shows how users might navigate throughout the website, showing hyperlinks via dashed lines. It shows the four main web pages I’ve got, and their various sections. Please take a look.</w:t>
       </w:r>
     </w:p>
     <w:p>
@@ -2336,24 +2245,33 @@
         <w:rPr>
           <w:rFonts w:ascii="Courier Prime" w:hAnsi="Courier Prime"/>
         </w:rPr>
-        <w:t>I’ve gone with a minimalist colour scheme and style for my website. I think that less is more in game design, and this too applies to web design. I was very cautious not to overwhelm the user. I’m using a light, inoffensive font, and I’m using a few underlines and drop shadows for detail, nothing more. It can look quite tacky if a website has too much going on visually, and I think keeping it simple and elegant feels far more professional.</w:t>
-      </w:r>
-    </w:p>
-    <w:p>
-      <w:pPr>
-        <w:rPr>
-          <w:rFonts w:ascii="Courier Prime" w:hAnsi="Courier Prime"/>
-          <w:sz w:val="22"/>
-          <w:szCs w:val="22"/>
-        </w:rPr>
-      </w:pPr>
-    </w:p>
-    <w:p>
-      <w:pPr>
-        <w:rPr>
-          <w:rFonts w:ascii="Courier Prime" w:hAnsi="Courier Prime"/>
-          <w:sz w:val="22"/>
-          <w:szCs w:val="22"/>
+        <w:t xml:space="preserve">I’ve gone with a minimalist colour scheme and style for my website. I think that less is more in game design, and this too applies to web design. I was very cautious not to overwhelm the user. I’m using a light, inoffensive font, and I’m using a few underlines and drop shadows </w:t>
+      </w:r>
+      <w:r>
+        <w:rPr>
+          <w:rFonts w:ascii="Courier Prime" w:hAnsi="Courier Prime"/>
+        </w:rPr>
+        <w:lastRenderedPageBreak/>
+        <w:t>for detail, nothing more. It can look quite tacky if a website has too much going on visually, and I think keeping it simple and elegant feels far more professional.</w:t>
+      </w:r>
+    </w:p>
+    <w:p>
+      <w:pPr>
+        <w:rPr>
+          <w:rFonts w:ascii="Courier Prime" w:hAnsi="Courier Prime"/>
+        </w:rPr>
+      </w:pPr>
+      <w:r>
+        <w:rPr>
+          <w:rFonts w:ascii="Courier Prime" w:hAnsi="Courier Prime"/>
+        </w:rPr>
+        <w:t>I also think adding loads of detail to the website might take away from the projects and skills I’m trying to show off. My portfolio should speak for itself. Any unneeded stimuli will essentially be a distraction from the purpose of the website.</w:t>
+      </w:r>
+    </w:p>
+    <w:p>
+      <w:pPr>
+        <w:rPr>
+          <w:rFonts w:ascii="Courier Prime" w:hAnsi="Courier Prime"/>
         </w:rPr>
       </w:pPr>
     </w:p>
@@ -2379,8 +2297,76 @@
       <w:pPr>
         <w:rPr>
           <w:rFonts w:ascii="Courier Prime" w:hAnsi="Courier Prime"/>
-          <w:sz w:val="22"/>
-          <w:szCs w:val="22"/>
+        </w:rPr>
+      </w:pPr>
+      <w:r>
+        <w:rPr>
+          <w:rFonts w:ascii="Courier Prime" w:hAnsi="Courier Prime"/>
+        </w:rPr>
+        <w:t>When it comes to the User Interface, I’ve gone with a minimalist design. I’m using Google’s Courier Prime font. I think this font is quite fun and satisfying, but it’s not too offensive and doesn’t do too much to upset. It looks somewhat like Fira Code &amp; Consolas, commonly used in programming, which is thematic and might subconsciously remind the user what type of person I am.</w:t>
+      </w:r>
+    </w:p>
+    <w:p>
+      <w:pPr>
+        <w:rPr>
+          <w:rFonts w:ascii="Courier Prime" w:hAnsi="Courier Prime"/>
+        </w:rPr>
+      </w:pPr>
+      <w:r>
+        <w:rPr>
+          <w:rFonts w:ascii="Courier Prime" w:hAnsi="Courier Prime"/>
+        </w:rPr>
+        <w:t xml:space="preserve">I’ve made the theming and style of the website very basic. It’s a white background, with slight grey dividers between each section. There’s a feint drop shadow behind some box elements, like projects or blog posts, or images, and a small shadow behind important text (titles, subtitles, names, etc). I’ve done boxes around hyperlinks, with dashed lines for inbound links (To different sections / pages on the website) and solid links for outbound links (e.g. Github, Linkedin, etc). </w:t>
+      </w:r>
+    </w:p>
+    <w:p>
+      <w:pPr>
+        <w:rPr>
+          <w:rFonts w:ascii="Courier Prime" w:hAnsi="Courier Prime"/>
+        </w:rPr>
+      </w:pPr>
+      <w:r>
+        <w:rPr>
+          <w:rFonts w:ascii="Courier Prime" w:hAnsi="Courier Prime"/>
+        </w:rPr>
+        <w:t xml:space="preserve">I didn’t want to overwhelm the user at all when coming to the website. All this soft, safe design is to make sure of this. While I think the website looks nice, I find it difficult to imagine someone finding it offensively bad. The homepage is designed with this in mind, too: It only has the basics to it. It has my name, a navigation bar, my social medias, and that’s it. No images or colours or designs or anything. As you go deeper </w:t>
+      </w:r>
+      <w:r>
+        <w:rPr>
+          <w:rFonts w:ascii="Courier Prime" w:hAnsi="Courier Prime"/>
+        </w:rPr>
+        <w:t>into</w:t>
+      </w:r>
+      <w:r>
+        <w:rPr>
+          <w:rFonts w:ascii="Courier Prime" w:hAnsi="Courier Prime"/>
+        </w:rPr>
+        <w:t xml:space="preserve"> the website, It doesn’t feel quite as impactful as the front page to onload loads of information, so I start to add quite a bit of text and information later on, but the homepage is pretty blank by design.</w:t>
+      </w:r>
+    </w:p>
+    <w:p>
+      <w:pPr>
+        <w:rPr>
+          <w:rFonts w:ascii="Courier Prime" w:hAnsi="Courier Prime"/>
+        </w:rPr>
+      </w:pPr>
+      <w:r>
+        <w:rPr>
+          <w:rFonts w:ascii="Courier Prime" w:hAnsi="Courier Prime"/>
+        </w:rPr>
+        <w:t>I’ve gone with the blank colour scheme for a few reasons. I think, firstly, besides being reminiscent of Consolas and Fira Code, Courier Prime also reminds the user of typography. Its ancestor, Courier was the primary font used on typewriters.</w:t>
+      </w:r>
+      <w:r>
+        <w:rPr>
+          <w:rFonts w:ascii="Courier Prime" w:hAnsi="Courier Prime"/>
+        </w:rPr>
+        <w:t xml:space="preserve"> Using blank white might remind the user of paper and typewriter. Besides wanting to make the website feel simple and easy to parse, I just did this because I thought it looked cool and felt like me.</w:t>
+      </w:r>
+    </w:p>
+    <w:p>
+      <w:pPr>
+        <w:rPr>
+          <w:rFonts w:ascii="Courier Prime" w:hAnsi="Courier Prime"/>
         </w:rPr>
       </w:pPr>
     </w:p>
@@ -2399,9 +2385,82 @@
           <w:sz w:val="28"/>
           <w:szCs w:val="28"/>
         </w:rPr>
+        <w:t>CSS Styling</w:t>
+      </w:r>
+    </w:p>
+    <w:p>
+      <w:pPr>
+        <w:rPr>
+          <w:rFonts w:ascii="Courier Prime" w:hAnsi="Courier Prime"/>
+        </w:rPr>
+      </w:pPr>
+    </w:p>
+    <w:p>
+      <w:pPr>
+        <w:pStyle w:val="Heading2"/>
+        <w:rPr>
+          <w:rFonts w:ascii="Courier Prime" w:hAnsi="Courier Prime"/>
+          <w:sz w:val="28"/>
+          <w:szCs w:val="28"/>
+        </w:rPr>
+      </w:pPr>
+      <w:r>
+        <w:rPr>
+          <w:rFonts w:ascii="Courier Prime" w:hAnsi="Courier Prime"/>
+          <w:sz w:val="28"/>
+          <w:szCs w:val="28"/>
+        </w:rPr>
+        <w:lastRenderedPageBreak/>
         <w:t>Design Rationale</w:t>
       </w:r>
     </w:p>
+    <w:p>
+      <w:pPr>
+        <w:rPr>
+          <w:rFonts w:ascii="Courier Prime" w:hAnsi="Courier Prime"/>
+        </w:rPr>
+      </w:pPr>
+      <w:r>
+        <w:rPr>
+          <w:rFonts w:ascii="Courier Prime" w:hAnsi="Courier Prime"/>
+        </w:rPr>
+        <w:t>It's important to note that, just because the website is simple, I don’t think it’s boring to look at. There’s lots of great content on the website which people will read, and I think the few images throughout the website will carry their load. For example, looking at the “About me” section, the photo I’ve used of myself is quite different to the formal, uptight feel the homepage might give you. I think more than anything it’s important to convey the character that I am, and I think doing this with the website can show both my serious and unserious sides and specifically show that they can work in unison.</w:t>
+      </w:r>
+    </w:p>
+    <w:p>
+      <w:pPr>
+        <w:rPr>
+          <w:rFonts w:ascii="Courier Prime" w:hAnsi="Courier Prime"/>
+        </w:rPr>
+      </w:pPr>
+      <w:r>
+        <w:rPr>
+          <w:rFonts w:ascii="Courier Prime" w:hAnsi="Courier Prime"/>
+        </w:rPr>
+        <w:t xml:space="preserve">In the about me section, I’ve got a title by my photograph, reading </w:t>
+      </w:r>
+      <w:r>
+        <w:rPr>
+          <w:rFonts w:ascii="Courier Prime" w:hAnsi="Courier Prime"/>
+          <w:i/>
+          <w:iCs/>
+        </w:rPr>
+        <w:t>“luka fb Lepkowski (he / him / they) game designer and developer”</w:t>
+      </w:r>
+      <w:r>
+        <w:rPr>
+          <w:rFonts w:ascii="Courier Prime" w:hAnsi="Courier Prime"/>
+        </w:rPr>
+        <w:t xml:space="preserve"> Two things to unpack here is the set of pronouns as well as the game designer title I’ve given myself. I think that in the modern world, showing your pronouns has become a standard practice in the industry, and as such it’s important to show. It’s also definitely a younger-person thing. I think it’s important I do show my age, without necessarily giving them a birthday. “Young and creative” is much better than “19 and naïve”. I’ve seen a lot of people giving themselves the title “aspirational” [blank] (e.g. “aspirational game designer”) When I think this is really the wrong approach</w:t>
+      </w:r>
+      <w:r>
+        <w:rPr>
+          <w:rFonts w:ascii="Courier Prime" w:hAnsi="Courier Prime"/>
+        </w:rPr>
+        <w:t>. If I want to be a game designer, and I’ve made games, then I am one. Saying “aspirational” is underselling myself.</w:t>
+      </w:r>
+    </w:p>
+    <w:p/>
     <w:sectPr>
       <w:type w:val="continuous"/>
       <w:pgSz w:w="11906" w:h="16838"/>
@@ -3570,6 +3629,7 @@
   <w:style w:type="character" w:default="1" w:styleId="DefaultParagraphFont">
     <w:name w:val="Default Paragraph Font"/>
     <w:uiPriority w:val="1"/>
+    <w:semiHidden/>
     <w:unhideWhenUsed/>
   </w:style>
   <w:style w:type="table" w:default="1" w:styleId="TableNormal">
@@ -4201,9 +4261,12 @@
 </file>
 
 <file path=customXml/item1.xml><?xml version="1.0" encoding="utf-8"?>
-<p:properties xmlns:p="http://schemas.microsoft.com/office/2006/metadata/properties" xmlns:xsi="http://www.w3.org/2001/XMLSchema-instance" xmlns:pc="http://schemas.microsoft.com/office/infopath/2007/PartnerControls">
-  <documentManagement/>
-</p:properties>
+<?mso-contentType ?>
+<FormTemplates xmlns="http://schemas.microsoft.com/sharepoint/v3/contenttype/forms">
+  <Display>DocumentLibraryForm</Display>
+  <Edit>DocumentLibraryForm</Edit>
+  <New>DocumentLibraryForm</New>
+</FormTemplates>
 </file>
 
 <file path=customXml/item2.xml><?xml version="1.0" encoding="utf-8"?>
@@ -4383,19 +4446,15 @@
 </file>
 
 <file path=customXml/item3.xml><?xml version="1.0" encoding="utf-8"?>
-<?mso-contentType ?>
-<FormTemplates xmlns="http://schemas.microsoft.com/sharepoint/v3/contenttype/forms">
-  <Display>DocumentLibraryForm</Display>
-  <Edit>DocumentLibraryForm</Edit>
-  <New>DocumentLibraryForm</New>
-</FormTemplates>
+<p:properties xmlns:p="http://schemas.microsoft.com/office/2006/metadata/properties" xmlns:xsi="http://www.w3.org/2001/XMLSchema-instance" xmlns:pc="http://schemas.microsoft.com/office/infopath/2007/PartnerControls">
+  <documentManagement/>
+</p:properties>
 </file>
 
 <file path=customXml/itemProps1.xml><?xml version="1.0" encoding="utf-8"?>
-<ds:datastoreItem xmlns:ds="http://schemas.openxmlformats.org/officeDocument/2006/customXml" ds:itemID="{A40BFD20-12ED-47EF-940F-10EDF7C8EAC4}">
+<ds:datastoreItem xmlns:ds="http://schemas.openxmlformats.org/officeDocument/2006/customXml" ds:itemID="{CD1240E6-97F9-4570-AA9B-E08372A27EF6}">
   <ds:schemaRefs>
-    <ds:schemaRef ds:uri="http://schemas.microsoft.com/office/2006/metadata/properties"/>
-    <ds:schemaRef ds:uri="http://schemas.microsoft.com/office/infopath/2007/PartnerControls"/>
+    <ds:schemaRef ds:uri="http://schemas.microsoft.com/sharepoint/v3/contenttype/forms"/>
   </ds:schemaRefs>
 </ds:datastoreItem>
 </file>
@@ -4419,9 +4478,10 @@
 </file>
 
 <file path=customXml/itemProps3.xml><?xml version="1.0" encoding="utf-8"?>
-<ds:datastoreItem xmlns:ds="http://schemas.openxmlformats.org/officeDocument/2006/customXml" ds:itemID="{CD1240E6-97F9-4570-AA9B-E08372A27EF6}">
+<ds:datastoreItem xmlns:ds="http://schemas.openxmlformats.org/officeDocument/2006/customXml" ds:itemID="{A40BFD20-12ED-47EF-940F-10EDF7C8EAC4}">
   <ds:schemaRefs>
-    <ds:schemaRef ds:uri="http://schemas.microsoft.com/sharepoint/v3/contenttype/forms"/>
+    <ds:schemaRef ds:uri="http://schemas.microsoft.com/office/2006/metadata/properties"/>
+    <ds:schemaRef ds:uri="http://schemas.microsoft.com/office/infopath/2007/PartnerControls"/>
   </ds:schemaRefs>
 </ds:datastoreItem>
 </file>
</xml_diff>